<commit_message>
added the draft manual
</commit_message>
<xml_diff>
--- a/doc/AgileSites.docx
+++ b/doc/AgileSites.docx
@@ -5,7 +5,6 @@
     <w:p>
       <w:pPr>
         <w:pStyle w:val="Title"/>
-        <w:ind w:hanging="57"/>
         <w:jc w:val="center"/>
       </w:pPr>
       <w:proofErr w:type="spellStart"/>
@@ -14,171 +13,306 @@
       </w:r>
       <w:proofErr w:type="spellEnd"/>
       <w:r>
-        <w:t xml:space="preserve"> Developer Guide</w:t>
-      </w:r>
-    </w:p>
-    <w:p>
-      <w:pPr>
-        <w:pStyle w:val="Subtitle"/>
-      </w:pPr>
-      <w:r>
-        <w:t xml:space="preserve">Everything you need to know </w:t>
-      </w:r>
-      <w:r>
-        <w:t xml:space="preserve">to </w:t>
-      </w:r>
-      <w:r>
-        <w:t xml:space="preserve">build </w:t>
-      </w:r>
-      <w:r>
-        <w:rPr>
-          <w:u w:val="single"/>
-        </w:rPr>
-        <w:t>e</w:t>
-      </w:r>
-      <w:r>
-        <w:rPr>
-          <w:u w:val="single"/>
-        </w:rPr>
-        <w:t>asily</w:t>
-      </w:r>
-      <w:r>
-        <w:t xml:space="preserve"> </w:t>
-      </w:r>
-      <w:r>
-        <w:t xml:space="preserve">great sites </w:t>
-      </w:r>
-      <w:r>
-        <w:t>for</w:t>
-      </w:r>
-      <w:r>
-        <w:t xml:space="preserve"> </w:t>
-      </w:r>
-      <w:r>
-        <w:t xml:space="preserve">Oracle </w:t>
-      </w:r>
-      <w:proofErr w:type="spellStart"/>
-      <w:r>
-        <w:t>WebCenterSites</w:t>
-      </w:r>
-      <w:proofErr w:type="spellEnd"/>
-      <w:r>
+        <w:t xml:space="preserve"> </w:t>
+      </w:r>
+      <w:r>
+        <w:t>0.5</w:t>
+      </w:r>
+      <w:r>
+        <w:br/>
+      </w:r>
+      <w:r>
+        <w:t>Developer Guide</w:t>
+      </w:r>
+    </w:p>
+    <w:p>
+      <w:pPr>
+        <w:jc w:val="center"/>
+        <w:rPr>
+          <w:sz w:val="36"/>
+          <w:szCs w:val="36"/>
+        </w:rPr>
+      </w:pPr>
+      <w:r>
+        <w:rPr>
+          <w:sz w:val="36"/>
+          <w:szCs w:val="36"/>
+        </w:rPr>
+        <w:t xml:space="preserve">A </w:t>
+      </w:r>
+      <w:r>
+        <w:rPr>
+          <w:i/>
+          <w:sz w:val="36"/>
+          <w:szCs w:val="36"/>
+        </w:rPr>
+        <w:t>modern</w:t>
+      </w:r>
+      <w:r>
+        <w:rPr>
+          <w:sz w:val="36"/>
+          <w:szCs w:val="36"/>
+        </w:rPr>
+        <w:t xml:space="preserve"> framework to b</w:t>
+      </w:r>
+      <w:r>
+        <w:rPr>
+          <w:sz w:val="36"/>
+          <w:szCs w:val="36"/>
+        </w:rPr>
+        <w:t xml:space="preserve">uild </w:t>
+      </w:r>
+      <w:r>
+        <w:rPr>
+          <w:b/>
+          <w:sz w:val="36"/>
+          <w:szCs w:val="36"/>
+        </w:rPr>
+        <w:t>easily</w:t>
+      </w:r>
+      <w:r>
+        <w:rPr>
+          <w:sz w:val="36"/>
+          <w:szCs w:val="36"/>
+        </w:rPr>
+        <w:t xml:space="preserve"> great sites </w:t>
+      </w:r>
+      <w:r>
+        <w:rPr>
+          <w:sz w:val="36"/>
+          <w:szCs w:val="36"/>
+        </w:rPr>
+        <w:t>with</w:t>
+      </w:r>
+      <w:r>
+        <w:rPr>
+          <w:sz w:val="36"/>
+          <w:szCs w:val="36"/>
+        </w:rPr>
+        <w:t xml:space="preserve"> Oracle </w:t>
+      </w:r>
+      <w:proofErr w:type="spellStart"/>
+      <w:r>
+        <w:rPr>
+          <w:sz w:val="36"/>
+          <w:szCs w:val="36"/>
+        </w:rPr>
+        <w:t>WebCenter</w:t>
+      </w:r>
+      <w:proofErr w:type="spellEnd"/>
+      <w:r>
+        <w:rPr>
+          <w:sz w:val="36"/>
+          <w:szCs w:val="36"/>
+        </w:rPr>
+        <w:t xml:space="preserve"> Sites</w:t>
+      </w:r>
+    </w:p>
+    <w:p>
+      <w:pPr>
+        <w:jc w:val="center"/>
+      </w:pPr>
+      <w:r>
+        <w:t>By Michele Sciabarra</w:t>
+      </w:r>
+      <w:r>
+        <w:br/>
+        <w:t>&lt;Michele@sciabarra.com&gt;</w:t>
+      </w:r>
+    </w:p>
+    <w:p>
+      <w:pPr>
+        <w:jc w:val="center"/>
+      </w:pPr>
+    </w:p>
+    <w:p>
+      <w:pPr>
+        <w:jc w:val="center"/>
+      </w:pPr>
+      <w:r>
+        <w:rPr>
+          <w:rFonts w:ascii="Helvetica" w:hAnsi="Helvetica" w:cs="Helvetica"/>
+          <w:noProof/>
+          <w:sz w:val="24"/>
+        </w:rPr>
+        <w:drawing>
+          <wp:inline distT="0" distB="0" distL="0" distR="0" wp14:anchorId="027E41CE" wp14:editId="031E23EB">
+            <wp:extent cx="1116330" cy="393700"/>
+            <wp:effectExtent l="0" t="0" r="1270" b="12700"/>
+            <wp:docPr id="1" name="Picture 1"/>
+            <wp:cNvGraphicFramePr>
+              <a:graphicFrameLocks xmlns:a="http://schemas.openxmlformats.org/drawingml/2006/main" noChangeAspect="1"/>
+            </wp:cNvGraphicFramePr>
+            <a:graphic xmlns:a="http://schemas.openxmlformats.org/drawingml/2006/main">
+              <a:graphicData uri="http://schemas.openxmlformats.org/drawingml/2006/picture">
+                <pic:pic xmlns:pic="http://schemas.openxmlformats.org/drawingml/2006/picture">
+                  <pic:nvPicPr>
+                    <pic:cNvPr id="0" name="Picture 1"/>
+                    <pic:cNvPicPr>
+                      <a:picLocks noChangeAspect="1" noChangeArrowheads="1"/>
+                    </pic:cNvPicPr>
+                  </pic:nvPicPr>
+                  <pic:blipFill>
+                    <a:blip r:embed="rId9">
+                      <a:extLst>
+                        <a:ext uri="{28A0092B-C50C-407E-A947-70E740481C1C}">
+                          <a14:useLocalDpi xmlns:a14="http://schemas.microsoft.com/office/drawing/2010/main" val="0"/>
+                        </a:ext>
+                      </a:extLst>
+                    </a:blip>
+                    <a:srcRect/>
+                    <a:stretch>
+                      <a:fillRect/>
+                    </a:stretch>
+                  </pic:blipFill>
+                  <pic:spPr bwMode="auto">
+                    <a:xfrm>
+                      <a:off x="0" y="0"/>
+                      <a:ext cx="1116330" cy="393700"/>
+                    </a:xfrm>
+                    <a:prstGeom prst="rect">
+                      <a:avLst/>
+                    </a:prstGeom>
+                    <a:noFill/>
+                    <a:ln>
+                      <a:noFill/>
+                    </a:ln>
+                  </pic:spPr>
+                </pic:pic>
+              </a:graphicData>
+            </a:graphic>
+          </wp:inline>
+        </w:drawing>
+      </w:r>
+    </w:p>
+    <w:p>
+      <w:pPr>
+        <w:widowControl w:val="0"/>
+        <w:autoSpaceDE w:val="0"/>
+        <w:autoSpaceDN w:val="0"/>
+        <w:adjustRightInd w:val="0"/>
+        <w:spacing w:after="0"/>
+        <w:jc w:val="center"/>
+        <w:rPr>
+          <w:rFonts w:ascii="Helvetica Neue" w:hAnsi="Helvetica Neue" w:cs="Helvetica Neue"/>
+          <w:sz w:val="26"/>
+          <w:szCs w:val="26"/>
+        </w:rPr>
+      </w:pPr>
+      <w:r>
+        <w:rPr>
+          <w:rFonts w:ascii="Helvetica Neue" w:hAnsi="Helvetica Neue" w:cs="Helvetica Neue"/>
+          <w:sz w:val="26"/>
+          <w:szCs w:val="26"/>
+        </w:rPr>
+        <w:t xml:space="preserve">This document is licensed under a </w:t>
+      </w:r>
+      <w:hyperlink r:id="rId10" w:history="1">
+        <w:r>
+          <w:rPr>
+            <w:rFonts w:ascii="Helvetica Neue" w:hAnsi="Helvetica Neue" w:cs="Helvetica Neue"/>
+            <w:color w:val="3763A4"/>
+            <w:sz w:val="26"/>
+            <w:szCs w:val="26"/>
+          </w:rPr>
+          <w:t>Creative Commons Attribution-</w:t>
+        </w:r>
+        <w:proofErr w:type="spellStart"/>
+        <w:r>
+          <w:rPr>
+            <w:rFonts w:ascii="Helvetica Neue" w:hAnsi="Helvetica Neue" w:cs="Helvetica Neue"/>
+            <w:color w:val="3763A4"/>
+            <w:sz w:val="26"/>
+            <w:szCs w:val="26"/>
+          </w:rPr>
+          <w:t>NonCommercial</w:t>
+        </w:r>
+        <w:proofErr w:type="spellEnd"/>
+        <w:r>
+          <w:rPr>
+            <w:rFonts w:ascii="Helvetica Neue" w:hAnsi="Helvetica Neue" w:cs="Helvetica Neue"/>
+            <w:color w:val="3763A4"/>
+            <w:sz w:val="26"/>
+            <w:szCs w:val="26"/>
+          </w:rPr>
+          <w:t>-</w:t>
+        </w:r>
+        <w:proofErr w:type="spellStart"/>
+        <w:r>
+          <w:rPr>
+            <w:rFonts w:ascii="Helvetica Neue" w:hAnsi="Helvetica Neue" w:cs="Helvetica Neue"/>
+            <w:color w:val="3763A4"/>
+            <w:sz w:val="26"/>
+            <w:szCs w:val="26"/>
+          </w:rPr>
+          <w:t>NoDerivs</w:t>
+        </w:r>
+        <w:proofErr w:type="spellEnd"/>
+        <w:r>
+          <w:rPr>
+            <w:rFonts w:ascii="Helvetica Neue" w:hAnsi="Helvetica Neue" w:cs="Helvetica Neue"/>
+            <w:color w:val="3763A4"/>
+            <w:sz w:val="26"/>
+            <w:szCs w:val="26"/>
+          </w:rPr>
+          <w:t xml:space="preserve"> 3.0 </w:t>
+        </w:r>
+        <w:proofErr w:type="spellStart"/>
+        <w:r>
+          <w:rPr>
+            <w:rFonts w:ascii="Helvetica Neue" w:hAnsi="Helvetica Neue" w:cs="Helvetica Neue"/>
+            <w:color w:val="3763A4"/>
+            <w:sz w:val="26"/>
+            <w:szCs w:val="26"/>
+          </w:rPr>
+          <w:t>Unported</w:t>
+        </w:r>
+        <w:proofErr w:type="spellEnd"/>
+        <w:r>
+          <w:rPr>
+            <w:rFonts w:ascii="Helvetica Neue" w:hAnsi="Helvetica Neue" w:cs="Helvetica Neue"/>
+            <w:color w:val="3763A4"/>
+            <w:sz w:val="26"/>
+            <w:szCs w:val="26"/>
+          </w:rPr>
+          <w:t xml:space="preserve"> License</w:t>
+        </w:r>
+      </w:hyperlink>
+      <w:r>
+        <w:rPr>
+          <w:rFonts w:ascii="Helvetica Neue" w:hAnsi="Helvetica Neue" w:cs="Helvetica Neue"/>
+          <w:sz w:val="26"/>
+          <w:szCs w:val="26"/>
+        </w:rPr>
         <w:t>.</w:t>
       </w:r>
     </w:p>
+    <w:p>
+      <w:pPr>
+        <w:jc w:val="center"/>
+      </w:pPr>
+    </w:p>
+    <w:p>
+      <w:pPr>
+        <w:jc w:val="center"/>
+      </w:pPr>
+      <w:r>
+        <w:t xml:space="preserve">Software is </w:t>
+      </w:r>
+      <w:proofErr w:type="gramStart"/>
+      <w:r>
+        <w:t>Released</w:t>
+      </w:r>
+      <w:proofErr w:type="gramEnd"/>
+      <w:r>
+        <w:t xml:space="preserve"> under Apache LICENSE 2.0</w:t>
+      </w:r>
+      <w:r>
+        <w:br/>
+        <w:t xml:space="preserve"> (see LICENSE file) </w:t>
+      </w:r>
+    </w:p>
     <w:p/>
-    <w:tbl>
-      <w:tblPr>
-        <w:tblStyle w:val="TableGrid"/>
-        <w:tblW w:w="8415" w:type="dxa"/>
-        <w:tblInd w:w="57" w:type="dxa"/>
-        <w:tblLook w:val="04A0" w:firstRow="1" w:lastRow="0" w:firstColumn="1" w:lastColumn="0" w:noHBand="0" w:noVBand="1"/>
-      </w:tblPr>
-      <w:tblGrid>
-        <w:gridCol w:w="1469"/>
-        <w:gridCol w:w="6946"/>
-      </w:tblGrid>
-      <w:tr>
-        <w:tc>
-          <w:tcPr>
-            <w:tcW w:w="1469" w:type="dxa"/>
-          </w:tcPr>
-          <w:p>
-            <w:pPr>
-              <w:ind w:firstLine="28"/>
-            </w:pPr>
-            <w:r>
-              <w:t>Author</w:t>
-            </w:r>
-            <w:r>
-              <w:t>:</w:t>
-            </w:r>
-          </w:p>
-        </w:tc>
-        <w:tc>
-          <w:tcPr>
-            <w:tcW w:w="6946" w:type="dxa"/>
-          </w:tcPr>
-          <w:p>
-            <w:r>
-              <w:t xml:space="preserve">Michele Sciabarra </w:t>
-            </w:r>
-            <w:hyperlink r:id="rId7" w:history="1">
-              <w:r>
-                <w:rPr>
-                  <w:rStyle w:val="Hyperlink"/>
-                </w:rPr>
-                <w:t>michele@sciabarra.com</w:t>
-              </w:r>
-            </w:hyperlink>
-          </w:p>
-        </w:tc>
-      </w:tr>
-      <w:tr>
-        <w:tc>
-          <w:tcPr>
-            <w:tcW w:w="1469" w:type="dxa"/>
-          </w:tcPr>
-          <w:p>
-            <w:pPr>
-              <w:ind w:firstLine="28"/>
-            </w:pPr>
-            <w:r>
-              <w:t>Version:</w:t>
-            </w:r>
-          </w:p>
-        </w:tc>
-        <w:tc>
-          <w:tcPr>
-            <w:tcW w:w="6946" w:type="dxa"/>
-          </w:tcPr>
-          <w:p>
-            <w:proofErr w:type="spellStart"/>
-            <w:r>
-              <w:t>AgileSite</w:t>
-            </w:r>
-            <w:proofErr w:type="spellEnd"/>
-            <w:r>
-              <w:t xml:space="preserve"> 0.5</w:t>
-            </w:r>
-          </w:p>
-        </w:tc>
-      </w:tr>
-      <w:tr>
-        <w:tc>
-          <w:tcPr>
-            <w:tcW w:w="1469" w:type="dxa"/>
-          </w:tcPr>
-          <w:p>
-            <w:pPr>
-              <w:ind w:firstLine="28"/>
-            </w:pPr>
-            <w:r>
-              <w:t>Status</w:t>
-            </w:r>
-            <w:r>
-              <w:t>:</w:t>
-            </w:r>
-          </w:p>
-        </w:tc>
-        <w:tc>
-          <w:tcPr>
-            <w:tcW w:w="6946" w:type="dxa"/>
-          </w:tcPr>
-          <w:p>
-            <w:proofErr w:type="gramStart"/>
-            <w:r>
-              <w:t>draft</w:t>
-            </w:r>
-            <w:proofErr w:type="gramEnd"/>
-            <w:r>
-              <w:t xml:space="preserve">  </w:t>
-            </w:r>
-          </w:p>
-        </w:tc>
-      </w:tr>
-    </w:tbl>
-    <w:p/>
     <w:p>
       <w:pPr>
         <w:pStyle w:val="NoteLevel1"/>
@@ -200,11 +334,20 @@
       </w:r>
       <w:proofErr w:type="spellStart"/>
       <w:r>
-        <w:t>AgileWCS</w:t>
-      </w:r>
-      <w:proofErr w:type="spellEnd"/>
-      <w:r>
-        <w:t xml:space="preserve"> book. </w:t>
+        <w:t>AgileSites</w:t>
+      </w:r>
+      <w:proofErr w:type="spellEnd"/>
+      <w:r>
+        <w:t xml:space="preserve"> developer</w:t>
+      </w:r>
+      <w:r>
+        <w:t xml:space="preserve"> </w:t>
+      </w:r>
+      <w:r>
+        <w:t>guide</w:t>
+      </w:r>
+      <w:r>
+        <w:t xml:space="preserve">. </w:t>
       </w:r>
       <w:r>
         <w:t>It is</w:t>
@@ -240,7 +383,7 @@
       </w:r>
       <w:proofErr w:type="spellStart"/>
       <w:r>
-        <w:t>AgileWCS</w:t>
+        <w:t>AgileSites</w:t>
       </w:r>
       <w:bookmarkEnd w:id="0"/>
       <w:proofErr w:type="spellEnd"/>
@@ -264,7 +407,10 @@
     </w:p>
     <w:p>
       <w:r>
-        <w:t xml:space="preserve">This book is a complete introduction to </w:t>
+        <w:t>This</w:t>
+      </w:r>
+      <w:r>
+        <w:t xml:space="preserve"> book is a complete introduction to </w:t>
       </w:r>
       <w:r>
         <w:t>WCS site development</w:t>
@@ -274,7 +420,7 @@
       </w:r>
       <w:proofErr w:type="spellStart"/>
       <w:r>
-        <w:t>AgileWCS</w:t>
+        <w:t>AgileSites</w:t>
       </w:r>
       <w:proofErr w:type="spellEnd"/>
       <w:r>
@@ -299,7 +445,7 @@
       </w:r>
       <w:proofErr w:type="spellStart"/>
       <w:r>
-        <w:t>AgileWCS</w:t>
+        <w:t>AgileSites</w:t>
       </w:r>
       <w:proofErr w:type="spellEnd"/>
       <w:r>
@@ -308,7 +454,7 @@
     </w:p>
     <w:p>
       <w:r>
-        <w:t xml:space="preserve">It is </w:t>
+        <w:t xml:space="preserve">This book is </w:t>
       </w:r>
       <w:r>
         <w:rPr>
@@ -435,7 +581,7 @@
         <w:rPr>
           <w:b/>
         </w:rPr>
-        <w:t>AgileWCS</w:t>
+        <w:t>AgileSites</w:t>
       </w:r>
       <w:proofErr w:type="spellEnd"/>
       <w:r>
@@ -463,100 +609,48 @@
         <w:t xml:space="preserve"> </w:t>
       </w:r>
       <w:r>
-        <w:rPr>
-          <w:b/>
-        </w:rPr>
         <w:t>Chapter</w:t>
       </w:r>
       <w:proofErr w:type="gramEnd"/>
       <w:r>
-        <w:rPr>
-          <w:b/>
-        </w:rPr>
-        <w:t xml:space="preserve"> </w:t>
-      </w:r>
-      <w:r>
-        <w:rPr>
-          <w:b/>
-        </w:rPr>
+        <w:t xml:space="preserve"> </w:t>
+      </w:r>
+      <w:r>
         <w:fldChar w:fldCharType="begin"/>
       </w:r>
       <w:r>
-        <w:rPr>
-          <w:b/>
-        </w:rPr>
         <w:instrText xml:space="preserve"> REF _Ref222279415 \r \h </w:instrText>
       </w:r>
       <w:r>
-        <w:rPr>
-          <w:b/>
-        </w:rPr>
-      </w:r>
-      <w:r>
-        <w:rPr>
-          <w:b/>
-        </w:rPr>
         <w:fldChar w:fldCharType="separate"/>
       </w:r>
       <w:r>
-        <w:rPr>
-          <w:b/>
-        </w:rPr>
         <w:t>2</w:t>
       </w:r>
       <w:r>
-        <w:rPr>
-          <w:b/>
-        </w:rPr>
         <w:fldChar w:fldCharType="end"/>
       </w:r>
       <w:r>
-        <w:rPr>
-          <w:b/>
-        </w:rPr>
         <w:t xml:space="preserve"> - </w:t>
       </w:r>
       <w:r>
-        <w:rPr>
-          <w:b/>
-        </w:rPr>
         <w:fldChar w:fldCharType="begin"/>
       </w:r>
       <w:r>
-        <w:rPr>
-          <w:b/>
-        </w:rPr>
         <w:instrText xml:space="preserve"> REF _Ref222279415 \h </w:instrText>
       </w:r>
       <w:r>
-        <w:rPr>
-          <w:b/>
-        </w:rPr>
-      </w:r>
-      <w:r>
-        <w:rPr>
-          <w:b/>
-        </w:rPr>
         <w:fldChar w:fldCharType="separate"/>
       </w:r>
       <w:r>
-        <w:rPr>
-          <w:b/>
-        </w:rPr>
         <w:t xml:space="preserve">Developing with </w:t>
       </w:r>
       <w:proofErr w:type="spellStart"/>
       <w:r>
-        <w:rPr>
-          <w:b/>
-        </w:rPr>
-        <w:t>AgileWCS</w:t>
-      </w:r>
-      <w:proofErr w:type="spellEnd"/>
-      <w:r>
-        <w:rPr>
-          <w:b/>
-        </w:rPr>
+        <w:t>AgileSites</w:t>
+      </w:r>
+      <w:proofErr w:type="spellEnd"/>
+      <w:r>
         <w:fldChar w:fldCharType="end"/>
       </w:r>
       <w:r>
@@ -668,7 +762,7 @@
       </w:r>
       <w:proofErr w:type="spellStart"/>
       <w:r>
-        <w:t>AgileWCS</w:t>
+        <w:t>AgileSites</w:t>
       </w:r>
       <w:proofErr w:type="spellEnd"/>
       <w:r>
@@ -708,7 +802,7 @@
       </w:r>
       <w:proofErr w:type="spellStart"/>
       <w:r>
-        <w:t>AgileWCS</w:t>
+        <w:t>AgileSites</w:t>
       </w:r>
       <w:proofErr w:type="spellEnd"/>
       <w:r>
@@ -810,7 +904,7 @@
         <w:rPr>
           <w:b/>
         </w:rPr>
-        <w:t>AgileWCS</w:t>
+        <w:t>AgileSites</w:t>
       </w:r>
       <w:proofErr w:type="spellEnd"/>
       <w:r>
@@ -962,7 +1056,7 @@
         <w:rPr>
           <w:b/>
         </w:rPr>
-        <w:t>AgileWCS</w:t>
+        <w:t>AgileSites</w:t>
       </w:r>
       <w:proofErr w:type="spellEnd"/>
       <w:r>
@@ -1241,7 +1335,7 @@
       </w:r>
       <w:proofErr w:type="spellStart"/>
       <w:r>
-        <w:t>AgileWCS</w:t>
+        <w:t>AgileSites</w:t>
       </w:r>
       <w:proofErr w:type="spellEnd"/>
       <w:r>
@@ -1264,7 +1358,7 @@
       </w:r>
       <w:proofErr w:type="spellStart"/>
       <w:r>
-        <w:t>AgileWCS</w:t>
+        <w:t>AgileSites</w:t>
       </w:r>
       <w:proofErr w:type="spellEnd"/>
       <w:r>
@@ -1285,7 +1379,7 @@
       </w:r>
       <w:proofErr w:type="spellStart"/>
       <w:r>
-        <w:t>AgileWCS</w:t>
+        <w:t>AgileSites</w:t>
       </w:r>
       <w:proofErr w:type="spellEnd"/>
       <w:r>
@@ -1298,7 +1392,7 @@
       </w:r>
       <w:proofErr w:type="spellStart"/>
       <w:r>
-        <w:t>AgileWCS</w:t>
+        <w:t>AgileSites</w:t>
       </w:r>
       <w:proofErr w:type="spellEnd"/>
       <w:r>
@@ -1494,14 +1588,14 @@
       </w:r>
       <w:proofErr w:type="spellStart"/>
       <w:r>
-        <w:t>AgileWCS</w:t>
-      </w:r>
-      <w:proofErr w:type="spellEnd"/>
-    </w:p>
-    <w:p>
-      <w:proofErr w:type="spellStart"/>
-      <w:r>
-        <w:t>AgileWCS</w:t>
+        <w:t>AgileSites</w:t>
+      </w:r>
+      <w:proofErr w:type="spellEnd"/>
+    </w:p>
+    <w:p>
+      <w:proofErr w:type="spellStart"/>
+      <w:r>
+        <w:t>AgileSites</w:t>
       </w:r>
       <w:proofErr w:type="spellEnd"/>
       <w:r>
@@ -1601,8 +1695,6 @@
       <w:r>
         <w:t>va, still you can use pure Java</w:t>
       </w:r>
-      <w:bookmarkStart w:id="1" w:name="_GoBack"/>
-      <w:bookmarkEnd w:id="1"/>
       <w:r>
         <w:t xml:space="preserve"> or </w:t>
       </w:r>
@@ -1753,13 +1845,13 @@
       </w:r>
       <w:proofErr w:type="spellStart"/>
       <w:r>
-        <w:t>AgileWCS</w:t>
+        <w:t>AgileSites</w:t>
       </w:r>
       <w:proofErr w:type="spellEnd"/>
       <w:r>
         <w:t xml:space="preserve"> was developed can be found in the blog </w:t>
       </w:r>
-      <w:hyperlink r:id="rId8" w:history="1">
+      <w:hyperlink r:id="rId11" w:history="1">
         <w:r>
           <w:rPr>
             <w:rStyle w:val="Hyperlink"/>
@@ -1781,7 +1873,7 @@
       <w:pPr>
         <w:pStyle w:val="Heading1"/>
       </w:pPr>
-      <w:bookmarkStart w:id="2" w:name="_Ref222279415"/>
+      <w:bookmarkStart w:id="1" w:name="_Ref222279415"/>
       <w:r>
         <w:t>Developing</w:t>
       </w:r>
@@ -1790,9 +1882,9 @@
       </w:r>
       <w:proofErr w:type="spellStart"/>
       <w:r>
-        <w:t>AgileWCS</w:t>
-      </w:r>
-      <w:bookmarkEnd w:id="2"/>
+        <w:t>AgileSites</w:t>
+      </w:r>
+      <w:bookmarkEnd w:id="1"/>
       <w:proofErr w:type="spellEnd"/>
     </w:p>
     <w:p>
@@ -1812,94 +1904,101 @@
           <w:rStyle w:val="Emphasis"/>
           <w:i w:val="0"/>
         </w:rPr>
-        <w:t xml:space="preserve"> Current version (0.3) supports only development and deployment on </w:t>
-      </w:r>
-      <w:proofErr w:type="spellStart"/>
+        <w:t xml:space="preserve"> Current version (0.5</w:t>
+      </w:r>
       <w:r>
         <w:rPr>
           <w:rStyle w:val="Emphasis"/>
           <w:i w:val="0"/>
         </w:rPr>
-        <w:t>fatwire</w:t>
-      </w:r>
-      <w:proofErr w:type="spellEnd"/>
+        <w:t xml:space="preserve">) supports only development and deployment on </w:t>
+      </w:r>
+      <w:proofErr w:type="spellStart"/>
       <w:r>
         <w:rPr>
           <w:rStyle w:val="Emphasis"/>
           <w:i w:val="0"/>
         </w:rPr>
-        <w:t xml:space="preserve"> installation present in the same machine.</w:t>
-      </w:r>
+        <w:t>fatwire</w:t>
+      </w:r>
+      <w:proofErr w:type="spellEnd"/>
       <w:r>
         <w:rPr>
           <w:rStyle w:val="Emphasis"/>
           <w:i w:val="0"/>
         </w:rPr>
-        <w:t xml:space="preserve"> </w:t>
+        <w:t xml:space="preserve"> installation present in the same machine.</w:t>
       </w:r>
       <w:r>
         <w:rPr>
           <w:rStyle w:val="Emphasis"/>
           <w:i w:val="0"/>
         </w:rPr>
-        <w:t>S</w:t>
+        <w:t xml:space="preserve"> </w:t>
       </w:r>
       <w:r>
         <w:rPr>
           <w:rStyle w:val="Emphasis"/>
           <w:i w:val="0"/>
         </w:rPr>
-        <w:t xml:space="preserve">o you need to develop </w:t>
+        <w:t>S</w:t>
       </w:r>
       <w:r>
         <w:rPr>
           <w:rStyle w:val="Emphasis"/>
           <w:i w:val="0"/>
         </w:rPr>
-        <w:t xml:space="preserve">either </w:t>
+        <w:t xml:space="preserve">o you need to develop </w:t>
       </w:r>
       <w:r>
         <w:rPr>
           <w:rStyle w:val="Emphasis"/>
           <w:i w:val="0"/>
         </w:rPr>
-        <w:t>using the Jump Start Kit or a local install of the product. Versio</w:t>
+        <w:t xml:space="preserve">either </w:t>
       </w:r>
       <w:r>
         <w:rPr>
           <w:rStyle w:val="Emphasis"/>
           <w:i w:val="0"/>
         </w:rPr>
-        <w:t xml:space="preserve">n 0.4 will introduce </w:t>
-      </w:r>
-      <w:proofErr w:type="spellStart"/>
+        <w:t>using the Jump Start Kit or a local install of the product. Versio</w:t>
+      </w:r>
       <w:r>
         <w:rPr>
           <w:rStyle w:val="Emphasis"/>
           <w:i w:val="0"/>
         </w:rPr>
-        <w:t>s</w:t>
-      </w:r>
+        <w:t xml:space="preserve">n 0.4 will introduce </w:t>
+      </w:r>
+      <w:proofErr w:type="spellStart"/>
       <w:r>
         <w:rPr>
           <w:rStyle w:val="Emphasis"/>
           <w:i w:val="0"/>
         </w:rPr>
-        <w:t>remote</w:t>
-      </w:r>
-      <w:proofErr w:type="spellEnd"/>
+        <w:t>s</w:t>
+      </w:r>
       <w:r>
         <w:rPr>
           <w:rStyle w:val="Emphasis"/>
           <w:i w:val="0"/>
         </w:rPr>
-        <w:t xml:space="preserve"> development</w:t>
-      </w:r>
+        <w:t>remote</w:t>
+      </w:r>
+      <w:proofErr w:type="spellEnd"/>
       <w:r>
         <w:rPr>
           <w:rStyle w:val="Emphasis"/>
           <w:i w:val="0"/>
         </w:rPr>
+        <w:t xml:space="preserve"> development</w:t>
+      </w:r>
+      <w:r>
+        <w:rPr>
+          <w:rStyle w:val="Emphasis"/>
+          <w:i w:val="0"/>
+        </w:rPr>
         <w:t xml:space="preserve"> and publishable resources.</w:t>
       </w:r>
     </w:p>
@@ -1923,7 +2022,7 @@
       </w:r>
       <w:proofErr w:type="spellStart"/>
       <w:r>
-        <w:t>AgileWCS</w:t>
+        <w:t>AgileSites</w:t>
       </w:r>
       <w:proofErr w:type="spellEnd"/>
       <w:r>
@@ -1947,7 +2046,7 @@
     <w:p>
       <w:proofErr w:type="spellStart"/>
       <w:r>
-        <w:t>AgileWCS</w:t>
+        <w:t>AgileSites</w:t>
       </w:r>
       <w:proofErr w:type="spellEnd"/>
       <w:r>
@@ -2048,7 +2147,7 @@
       </w:r>
       <w:proofErr w:type="spellStart"/>
       <w:r>
-        <w:t>AgileWCS</w:t>
+        <w:t>AgileSites</w:t>
       </w:r>
       <w:proofErr w:type="spellEnd"/>
       <w:r>
@@ -2159,7 +2258,7 @@
       </w:r>
       <w:proofErr w:type="spellStart"/>
       <w:r>
-        <w:t>agilewcs</w:t>
+        <w:t>AgileSites</w:t>
       </w:r>
       <w:proofErr w:type="spellEnd"/>
       <w:r>
@@ -2169,7 +2268,13 @@
         <w:rPr>
           <w:rStyle w:val="HTMLCode"/>
         </w:rPr>
-        <w:t>agilewcs.sh</w:t>
+        <w:t>AgileSites</w:t>
+      </w:r>
+      <w:r>
+        <w:rPr>
+          <w:rStyle w:val="HTMLCode"/>
+        </w:rPr>
+        <w:t>.sh</w:t>
       </w:r>
       <w:r>
         <w:t xml:space="preserve"> </w:t>
@@ -2184,7 +2289,13 @@
         <w:rPr>
           <w:rStyle w:val="HTMLCode"/>
         </w:rPr>
-        <w:t>agilewcs.bat</w:t>
+        <w:t>AgileSites</w:t>
+      </w:r>
+      <w:r>
+        <w:rPr>
+          <w:rStyle w:val="HTMLCode"/>
+        </w:rPr>
+        <w:t>.bat</w:t>
       </w:r>
       <w:r>
         <w:rPr>
@@ -2685,7 +2796,7 @@
       </w:r>
       <w:proofErr w:type="spellStart"/>
       <w:r>
-        <w:t>agilewcs</w:t>
+        <w:t>AgileSites</w:t>
       </w:r>
       <w:proofErr w:type="spellEnd"/>
       <w:r>
@@ -2881,11 +2992,7 @@
         <w:t>.</w:t>
       </w:r>
     </w:p>
-    <w:p>
-      <w:pPr>
-        <w:ind w:left="0" w:firstLine="0"/>
-      </w:pPr>
-    </w:p>
+    <w:p/>
     <w:p>
       <w:r>
         <w:t>You should start copying</w:t>
@@ -2982,7 +3089,7 @@
       </w:r>
       <w:proofErr w:type="spellStart"/>
       <w:r>
-        <w:t>AgileWCS</w:t>
+        <w:t>AgileSites</w:t>
       </w:r>
       <w:proofErr w:type="spellEnd"/>
       <w:r>
@@ -3841,7 +3948,6 @@
     </w:p>
     <w:p>
       <w:pPr>
-        <w:ind w:left="360" w:firstLine="0"/>
         <w:rPr>
           <w:rStyle w:val="HTMLCode"/>
           <w:rFonts w:asciiTheme="minorHAnsi" w:hAnsiTheme="minorHAnsi"/>
@@ -3880,7 +3986,7 @@
       </w:r>
       <w:proofErr w:type="spellStart"/>
       <w:r>
-        <w:t>AgileWCS</w:t>
+        <w:t>AgileSites</w:t>
       </w:r>
       <w:proofErr w:type="spellEnd"/>
       <w:r>
@@ -3960,7 +4066,7 @@
       <w:r>
         <w:t>(</w:t>
       </w:r>
-      <w:hyperlink r:id="rId9" w:history="1">
+      <w:hyperlink r:id="rId12" w:history="1">
         <w:r>
           <w:rPr>
             <w:rStyle w:val="Hyperlink"/>
@@ -4072,7 +4178,7 @@
       </w:r>
       <w:proofErr w:type="spellStart"/>
       <w:r>
-        <w:t>agilewcs</w:t>
+        <w:t>AgileSites</w:t>
       </w:r>
       <w:proofErr w:type="spellEnd"/>
       <w:r>
@@ -4151,7 +4257,7 @@
       </w:r>
       <w:proofErr w:type="spellStart"/>
       <w:r>
-        <w:t>AgileWCS</w:t>
+        <w:t>AgileSites</w:t>
       </w:r>
       <w:proofErr w:type="spellEnd"/>
       <w:r>
@@ -4159,7 +4265,7 @@
       </w:r>
       <w:proofErr w:type="spellStart"/>
       <w:r>
-        <w:t>AgileWCS</w:t>
+        <w:t>AgileSites</w:t>
       </w:r>
       <w:proofErr w:type="spellEnd"/>
       <w:r>
@@ -4189,12 +4295,10 @@
         </w:numPr>
       </w:pPr>
       <w:proofErr w:type="spellStart"/>
-      <w:proofErr w:type="gramStart"/>
-      <w:r>
-        <w:t>agilewcs</w:t>
-      </w:r>
-      <w:proofErr w:type="spellEnd"/>
-      <w:proofErr w:type="gramEnd"/>
+      <w:r>
+        <w:t>AgileSites</w:t>
+      </w:r>
+      <w:proofErr w:type="spellEnd"/>
       <w:r>
         <w:t>-</w:t>
       </w:r>
@@ -4214,11 +4318,9 @@
         </w:numPr>
       </w:pPr>
       <w:proofErr w:type="spellStart"/>
-      <w:proofErr w:type="gramStart"/>
-      <w:r>
-        <w:t>agilewcs</w:t>
-      </w:r>
-      <w:proofErr w:type="gramEnd"/>
+      <w:r>
+        <w:t>AgileSites</w:t>
+      </w:r>
       <w:r>
         <w:t>-</w:t>
       </w:r>
@@ -4239,145 +4341,155 @@
         </w:numPr>
       </w:pPr>
       <w:proofErr w:type="spellStart"/>
+      <w:r>
+        <w:t>AgileSites</w:t>
+      </w:r>
+      <w:proofErr w:type="spellEnd"/>
+      <w:r>
+        <w:t>-</w:t>
+      </w:r>
+      <w:r>
+        <w:t>core</w:t>
+      </w:r>
+      <w:r>
+        <w:t xml:space="preserve"> </w:t>
+      </w:r>
+    </w:p>
+    <w:p>
+      <w:r>
+        <w:t>Select all of them</w:t>
+      </w:r>
+      <w:r>
+        <w:t>, click on finish</w:t>
+      </w:r>
+      <w:r>
+        <w:t xml:space="preserve"> and </w:t>
+      </w:r>
+      <w:r>
+        <w:t xml:space="preserve">now you </w:t>
+      </w:r>
+      <w:r>
+        <w:t>can start coding.</w:t>
+      </w:r>
+    </w:p>
+    <w:p/>
+    <w:p>
+      <w:pPr>
+        <w:pStyle w:val="NoteLevel1"/>
+      </w:pPr>
+      <w:r>
+        <w:rPr>
+          <w:b/>
+        </w:rPr>
+        <w:t>NOTE.</w:t>
+      </w:r>
+      <w:r>
+        <w:rPr>
+          <w:b/>
+        </w:rPr>
+        <w:t xml:space="preserve"> </w:t>
+      </w:r>
+      <w:r>
+        <w:t xml:space="preserve">Strictly speaking, only the </w:t>
+      </w:r>
+      <w:proofErr w:type="spellStart"/>
+      <w:r>
+        <w:rPr>
+          <w:b/>
+        </w:rPr>
+        <w:t>AgileSites</w:t>
+      </w:r>
+      <w:proofErr w:type="spellEnd"/>
+      <w:r>
+        <w:rPr>
+          <w:b/>
+        </w:rPr>
+        <w:t>-</w:t>
+      </w:r>
+      <w:r>
+        <w:rPr>
+          <w:b/>
+        </w:rPr>
+        <w:t xml:space="preserve">app </w:t>
+      </w:r>
+      <w:r>
+        <w:t xml:space="preserve">project is needed. The </w:t>
+      </w:r>
+      <w:proofErr w:type="spellStart"/>
+      <w:r>
+        <w:rPr>
+          <w:b/>
+        </w:rPr>
+        <w:t>AgileSites</w:t>
+      </w:r>
+      <w:r>
+        <w:rPr>
+          <w:b/>
+        </w:rPr>
+        <w:t>-</w:t>
+      </w:r>
+      <w:r>
+        <w:rPr>
+          <w:b/>
+        </w:rPr>
+        <w:t>api</w:t>
+      </w:r>
+      <w:proofErr w:type="spellEnd"/>
+      <w:r>
+        <w:t xml:space="preserve"> project contains library code, basically the layer on top of WCS API that is there to make development easier. You should write all you code in the </w:t>
+      </w:r>
+      <w:proofErr w:type="spellStart"/>
+      <w:r>
+        <w:rPr>
+          <w:b/>
+        </w:rPr>
+        <w:t>AgileSites</w:t>
+      </w:r>
+      <w:proofErr w:type="spellEnd"/>
+      <w:r>
+        <w:rPr>
+          <w:b/>
+        </w:rPr>
+        <w:t>-</w:t>
+      </w:r>
+      <w:r>
+        <w:rPr>
+          <w:b/>
+        </w:rPr>
+        <w:t>app</w:t>
+      </w:r>
+      <w:r>
+        <w:t xml:space="preserve"> project. You should place reusable library code in the </w:t>
+      </w:r>
+      <w:proofErr w:type="spellStart"/>
+      <w:r>
+        <w:rPr>
+          <w:b/>
+        </w:rPr>
+        <w:t>AgileSites</w:t>
+      </w:r>
+      <w:r>
+        <w:rPr>
+          <w:b/>
+        </w:rPr>
+        <w:t>-</w:t>
+      </w:r>
+      <w:r>
+        <w:rPr>
+          <w:b/>
+        </w:rPr>
+        <w:t>api</w:t>
+      </w:r>
+      <w:proofErr w:type="spellEnd"/>
+      <w:r>
+        <w:t xml:space="preserve"> project Except for developing the framework </w:t>
+      </w:r>
       <w:proofErr w:type="gramStart"/>
       <w:r>
-        <w:t>agilewcs</w:t>
-      </w:r>
-      <w:proofErr w:type="spellEnd"/>
+        <w:t>itself,</w:t>
+      </w:r>
       <w:proofErr w:type="gramEnd"/>
       <w:r>
-        <w:t>-</w:t>
-      </w:r>
-      <w:r>
-        <w:t>core</w:t>
-      </w:r>
-      <w:r>
-        <w:t xml:space="preserve"> </w:t>
-      </w:r>
-    </w:p>
-    <w:p>
-      <w:r>
-        <w:t>Select all of them</w:t>
-      </w:r>
-      <w:r>
-        <w:t>, click on finish</w:t>
-      </w:r>
-      <w:r>
-        <w:t xml:space="preserve"> and </w:t>
-      </w:r>
-      <w:r>
-        <w:t xml:space="preserve">now you </w:t>
-      </w:r>
-      <w:r>
-        <w:t>can start coding.</w:t>
-      </w:r>
-    </w:p>
-    <w:p/>
-    <w:p>
-      <w:pPr>
-        <w:pStyle w:val="NoteLevel1"/>
-      </w:pPr>
-      <w:r>
-        <w:rPr>
-          <w:b/>
-        </w:rPr>
-        <w:t>NOTE.</w:t>
-      </w:r>
-      <w:r>
-        <w:rPr>
-          <w:b/>
-        </w:rPr>
-        <w:t xml:space="preserve"> </w:t>
-      </w:r>
-      <w:r>
-        <w:t xml:space="preserve">Strictly speaking, only the </w:t>
-      </w:r>
-      <w:proofErr w:type="spellStart"/>
-      <w:r>
-        <w:rPr>
-          <w:b/>
-        </w:rPr>
-        <w:t>agilewcs</w:t>
-      </w:r>
-      <w:proofErr w:type="spellEnd"/>
-      <w:r>
-        <w:rPr>
-          <w:b/>
-        </w:rPr>
-        <w:t>-</w:t>
-      </w:r>
-      <w:r>
-        <w:rPr>
-          <w:b/>
-        </w:rPr>
-        <w:t xml:space="preserve">app </w:t>
-      </w:r>
-      <w:r>
-        <w:t xml:space="preserve">project is needed. The </w:t>
-      </w:r>
-      <w:proofErr w:type="spellStart"/>
-      <w:r>
-        <w:rPr>
-          <w:b/>
-        </w:rPr>
-        <w:t>agilewcs-</w:t>
-      </w:r>
-      <w:r>
-        <w:rPr>
-          <w:b/>
-        </w:rPr>
-        <w:t>api</w:t>
-      </w:r>
-      <w:proofErr w:type="spellEnd"/>
-      <w:r>
-        <w:t xml:space="preserve"> project contains library code, basically the layer on top of WCS API that is there to make development easier. You should write all you code in the </w:t>
-      </w:r>
-      <w:proofErr w:type="spellStart"/>
-      <w:r>
-        <w:rPr>
-          <w:b/>
-        </w:rPr>
-        <w:t>agilewcs</w:t>
-      </w:r>
-      <w:proofErr w:type="spellEnd"/>
-      <w:r>
-        <w:rPr>
-          <w:b/>
-        </w:rPr>
-        <w:t>-</w:t>
-      </w:r>
-      <w:r>
-        <w:rPr>
-          <w:b/>
-        </w:rPr>
-        <w:t>app</w:t>
-      </w:r>
-      <w:r>
-        <w:t xml:space="preserve"> project. You should place reusable library code in the </w:t>
-      </w:r>
-      <w:proofErr w:type="spellStart"/>
-      <w:r>
-        <w:rPr>
-          <w:b/>
-        </w:rPr>
-        <w:t>agilewcs-</w:t>
-      </w:r>
-      <w:r>
-        <w:rPr>
-          <w:b/>
-        </w:rPr>
-        <w:t>api</w:t>
-      </w:r>
-      <w:proofErr w:type="spellEnd"/>
-      <w:r>
-        <w:t xml:space="preserve"> project Except for developing the framework </w:t>
-      </w:r>
-      <w:proofErr w:type="gramStart"/>
-      <w:r>
-        <w:t>itself,</w:t>
-      </w:r>
-      <w:proofErr w:type="gramEnd"/>
-      <w:r>
         <w:t xml:space="preserve"> you should never change the </w:t>
       </w:r>
       <w:proofErr w:type="spellStart"/>
@@ -4385,7 +4497,7 @@
         <w:rPr>
           <w:b/>
         </w:rPr>
-        <w:t>agilewcs</w:t>
+        <w:t>AgileSites</w:t>
       </w:r>
       <w:proofErr w:type="spellEnd"/>
       <w:r>
@@ -4442,7 +4554,7 @@
                           <pic:cNvPicPr/>
                         </pic:nvPicPr>
                         <pic:blipFill>
-                          <a:blip r:embed="rId10">
+                          <a:blip r:embed="rId13">
                             <a:extLst>
                               <a:ext uri="{28A0092B-C50C-407E-A947-70E740481C1C}">
                                 <a14:useLocalDpi xmlns:a14="http://schemas.microsoft.com/office/drawing/2010/main" val="0"/>
@@ -4474,7 +4586,7 @@
                           <pic:cNvPicPr/>
                         </pic:nvPicPr>
                         <pic:blipFill>
-                          <a:blip r:embed="rId11">
+                          <a:blip r:embed="rId14">
                             <a:extLst>
                               <a:ext uri="{28A0092B-C50C-407E-A947-70E740481C1C}">
                                 <a14:useLocalDpi xmlns:a14="http://schemas.microsoft.com/office/drawing/2010/main" val="0"/>
@@ -4529,10 +4641,10 @@
                   <o:lock v:ext="edit" aspectratio="t"/>
                 </v:shapetype>
                 <v:shape id="Picture 20" o:spid="_x0000_s1027" type="#_x0000_t75" style="position:absolute;width:4428384;height:5066505;visibility:visible;mso-wrap-style:square" o:gfxdata="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">
-                  <v:imagedata r:id="rId14" o:title=""/>
+                  <v:imagedata r:id="rId15" o:title=""/>
                 </v:shape>
                 <v:shape id="Picture 21" o:spid="_x0000_s1028" type="#_x0000_t75" style="position:absolute;left:4569483;width:4020764;height:4869964;visibility:visible;mso-wrap-style:square" o:gfxdata="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">
-                  <v:imagedata r:id="rId15" o:title=""/>
+                  <v:imagedata r:id="rId16" o:title=""/>
                 </v:shape>
                 <w10:anchorlock/>
               </v:group>
@@ -4545,7 +4657,7 @@
       <w:pPr>
         <w:pStyle w:val="Caption"/>
       </w:pPr>
-      <w:bookmarkStart w:id="3" w:name="_Ref221930382"/>
+      <w:bookmarkStart w:id="2" w:name="_Ref221930382"/>
       <w:r>
         <w:t xml:space="preserve">Figure </w:t>
       </w:r>
@@ -4564,768 +4676,164 @@
       <w:r>
         <w:fldChar w:fldCharType="end"/>
       </w:r>
+      <w:bookmarkEnd w:id="2"/>
+      <w:r>
+        <w:t xml:space="preserve"> Importing projects in Eclipse</w:t>
+      </w:r>
+    </w:p>
+    <w:p>
+      <w:pPr>
+        <w:pStyle w:val="Caption"/>
+      </w:pPr>
+    </w:p>
+    <w:p>
+      <w:pPr>
+        <w:pStyle w:val="Heading2"/>
+      </w:pPr>
+      <w:proofErr w:type="spellStart"/>
+      <w:r>
+        <w:t>AgileSites</w:t>
+      </w:r>
+      <w:proofErr w:type="spellEnd"/>
+      <w:r>
+        <w:t xml:space="preserve"> shell</w:t>
+      </w:r>
+    </w:p>
+    <w:p>
+      <w:r>
+        <w:t xml:space="preserve">The </w:t>
+      </w:r>
+      <w:proofErr w:type="spellStart"/>
+      <w:r>
+        <w:t>AgileSites</w:t>
+      </w:r>
+      <w:proofErr w:type="spellEnd"/>
+      <w:r>
+        <w:t xml:space="preserve"> shell is actually (it is not a secret) a customized SBT (Simple Build Tool)</w:t>
+      </w:r>
+      <w:r>
+        <w:t xml:space="preserve"> project</w:t>
+      </w:r>
+      <w:r>
+        <w:t xml:space="preserve">. SBT is a configurable </w:t>
+      </w:r>
+      <w:r>
+        <w:t xml:space="preserve">build </w:t>
+      </w:r>
+      <w:r>
+        <w:t>tool</w:t>
+      </w:r>
+      <w:r>
+        <w:t xml:space="preserve">, used mostly for </w:t>
+      </w:r>
+      <w:proofErr w:type="spellStart"/>
+      <w:r>
+        <w:t>Scala</w:t>
+      </w:r>
+      <w:proofErr w:type="spellEnd"/>
+      <w:r>
+        <w:t xml:space="preserve"> programs but able to build Java programs, too</w:t>
+      </w:r>
+      <w:r>
+        <w:t>.</w:t>
+      </w:r>
+      <w:bookmarkStart w:id="3" w:name="_GoBack"/>
       <w:bookmarkEnd w:id="3"/>
       <w:r>
-        <w:t xml:space="preserve"> Importing projects in Eclipse</w:t>
-      </w:r>
-    </w:p>
-    <w:p>
-      <w:pPr>
-        <w:pStyle w:val="Caption"/>
-      </w:pPr>
+        <w:t xml:space="preserve"> </w:t>
+      </w:r>
+    </w:p>
+    <w:p>
+      <w:r>
+        <w:t xml:space="preserve">Since it </w:t>
+      </w:r>
+      <w:r>
+        <w:t xml:space="preserve">is </w:t>
+      </w:r>
+      <w:r>
+        <w:t xml:space="preserve">expandable and </w:t>
+      </w:r>
+      <w:r>
+        <w:t>provides</w:t>
+      </w:r>
+      <w:r>
+        <w:t xml:space="preserve"> an interactive interface</w:t>
+      </w:r>
+      <w:r>
+        <w:t xml:space="preserve">, it was used as the </w:t>
+      </w:r>
+      <w:r>
+        <w:t>foundation</w:t>
+      </w:r>
+      <w:r>
+        <w:t xml:space="preserve"> for the </w:t>
+      </w:r>
+      <w:proofErr w:type="spellStart"/>
+      <w:r>
+        <w:t>AgileSites</w:t>
+      </w:r>
+      <w:proofErr w:type="spellEnd"/>
+      <w:r>
+        <w:t xml:space="preserve"> shell used for the framework, working fine also for Java developers.</w:t>
+      </w:r>
     </w:p>
     <w:p>
       <w:pPr>
         <w:pStyle w:val="Heading3"/>
       </w:pPr>
       <w:r>
-        <w:t>Configuring the local terminal</w:t>
-      </w:r>
-    </w:p>
-    <w:p>
-      <w:proofErr w:type="spellStart"/>
-      <w:r>
-        <w:t>AgileWCS</w:t>
-      </w:r>
-      <w:proofErr w:type="spellEnd"/>
-      <w:r>
-        <w:t xml:space="preserve"> relies on its command line shell to perform a number of tasks. </w:t>
-      </w:r>
-      <w:r>
-        <w:t xml:space="preserve"> This paragraph describes how </w:t>
-      </w:r>
-      <w:r>
-        <w:t xml:space="preserve">to </w:t>
-      </w:r>
-      <w:r>
-        <w:t>install a local terminal plugin for Eclipse to run the shell</w:t>
+        <w:t xml:space="preserve">Continuous </w:t>
+      </w:r>
+      <w:r>
+        <w:t>deploy</w:t>
+      </w:r>
+      <w:r>
+        <w:t>ment</w:t>
+      </w:r>
+    </w:p>
+    <w:p>
+      <w:r>
+        <w:t xml:space="preserve">After you performed the installation, started the application server and the </w:t>
+      </w:r>
+      <w:proofErr w:type="spellStart"/>
+      <w:r>
+        <w:t>AgileSites</w:t>
+      </w:r>
+      <w:proofErr w:type="spellEnd"/>
+      <w:r>
+        <w:t xml:space="preserve"> </w:t>
       </w:r>
       <w:proofErr w:type="gramStart"/>
       <w:r>
-        <w:t xml:space="preserve">, </w:t>
-      </w:r>
-      <w:r>
-        <w:t xml:space="preserve"> in</w:t>
+        <w:t>shell,</w:t>
       </w:r>
       <w:proofErr w:type="gramEnd"/>
       <w:r>
-        <w:t xml:space="preserve"> order to get a truly integrated environment.</w:t>
-      </w:r>
-    </w:p>
-    <w:p/>
-    <w:p>
-      <w:pPr>
-        <w:pStyle w:val="NoteLevel1"/>
-      </w:pPr>
-      <w:r>
-        <w:rPr>
-          <w:b/>
-        </w:rPr>
-        <w:t>NOTE.</w:t>
-      </w:r>
-      <w:r>
-        <w:t xml:space="preserve"> Using the local terminal inside eclipse is not mandatory. Indeed, it is currently a bit buggy, so you </w:t>
+        <w:t xml:space="preserve"> there is only one </w:t>
+      </w:r>
+      <w:r>
+        <w:t>command</w:t>
+      </w:r>
+      <w:r>
+        <w:t xml:space="preserve"> you need to learn:</w:t>
+      </w:r>
+      <w:r>
+        <w:t xml:space="preserve"> </w:t>
+      </w:r>
+    </w:p>
+    <w:p>
+      <w:pPr>
+        <w:pStyle w:val="Code"/>
+      </w:pPr>
+      <w:r>
+        <w:t xml:space="preserve">~ </w:t>
       </w:r>
       <w:proofErr w:type="gramStart"/>
       <w:r>
-        <w:t>may  use</w:t>
+        <w:t>app</w:t>
       </w:r>
       <w:proofErr w:type="gramEnd"/>
       <w:r>
-        <w:t xml:space="preserve"> a separate terminal window.</w:t>
-      </w:r>
-    </w:p>
-    <w:p/>
-    <w:p>
-      <w:r>
-        <w:t xml:space="preserve">Local terminal is not currently part of Eclipse Juno but you can install it from </w:t>
-      </w:r>
-      <w:r>
-        <w:rPr>
-          <w:b/>
-        </w:rPr>
-        <w:t>Help | Install New Software</w:t>
-      </w:r>
-      <w:r>
-        <w:t xml:space="preserve">, </w:t>
-      </w:r>
-      <w:r>
-        <w:t>then selecting</w:t>
-      </w:r>
-      <w:r>
-        <w:rPr>
-          <w:b/>
-        </w:rPr>
-        <w:t xml:space="preserve"> Juno </w:t>
-      </w:r>
-      <w:r>
-        <w:t xml:space="preserve">download, search for </w:t>
-      </w:r>
-      <w:r>
-        <w:rPr>
-          <w:i/>
-        </w:rPr>
-        <w:t>terminal</w:t>
-      </w:r>
-      <w:r>
-        <w:t xml:space="preserve"> and finally select </w:t>
-      </w:r>
-      <w:r>
-        <w:rPr>
-          <w:i/>
-        </w:rPr>
-        <w:t xml:space="preserve">Local Terminal </w:t>
-      </w:r>
-      <w:r>
-        <w:t>(</w:t>
-      </w:r>
-      <w:r>
-        <w:fldChar w:fldCharType="begin"/>
-      </w:r>
-      <w:r>
-        <w:instrText xml:space="preserve"> REF _Ref221931285 \h </w:instrText>
-      </w:r>
-      <w:r>
-        <w:fldChar w:fldCharType="separate"/>
-      </w:r>
-      <w:r>
-        <w:t xml:space="preserve">Figure </w:t>
-      </w:r>
-      <w:r>
-        <w:rPr>
-          <w:noProof/>
-        </w:rPr>
-        <w:t>2</w:t>
-      </w:r>
-      <w:r>
-        <w:fldChar w:fldCharType="end"/>
-      </w:r>
-      <w:r>
-        <w:t>). Then check the checkbox and complete install.</w:t>
-      </w:r>
-      <w:r>
-        <w:t xml:space="preserve"> </w:t>
-      </w:r>
-      <w:r>
-        <w:t xml:space="preserve">You have now available a new view that can execute a local shell in your Eclipse; to use it got to </w:t>
-      </w:r>
-      <w:r>
-        <w:rPr>
-          <w:b/>
-        </w:rPr>
-        <w:t>Window | Show View | Other</w:t>
-      </w:r>
-      <w:r>
-        <w:t xml:space="preserve">, search for </w:t>
-      </w:r>
-      <w:r>
-        <w:rPr>
-          <w:i/>
-        </w:rPr>
-        <w:t>terminal</w:t>
-      </w:r>
-      <w:r>
-        <w:t xml:space="preserve"> and select the icon </w:t>
-      </w:r>
-      <w:r>
-        <w:rPr>
-          <w:i/>
-        </w:rPr>
-        <w:t>Terminal</w:t>
-      </w:r>
-      <w:r>
-        <w:t xml:space="preserve"> under the folder </w:t>
-      </w:r>
-      <w:r>
-        <w:rPr>
-          <w:i/>
-        </w:rPr>
-        <w:t>Terminal</w:t>
-      </w:r>
-      <w:r>
-        <w:t xml:space="preserve"> (not </w:t>
-      </w:r>
-      <w:r>
-        <w:rPr>
-          <w:i/>
-        </w:rPr>
-        <w:t xml:space="preserve">Terminals </w:t>
-      </w:r>
-      <w:r>
-        <w:t xml:space="preserve">under </w:t>
-      </w:r>
-      <w:r>
-        <w:rPr>
-          <w:i/>
-        </w:rPr>
-        <w:t>Remote Systems</w:t>
-      </w:r>
-      <w:r>
-        <w:t>). The system will then ask you to create a new run configuration.</w:t>
-      </w:r>
-    </w:p>
-    <w:p>
-      <w:pPr>
-        <w:pStyle w:val="Caption"/>
-      </w:pPr>
-      <w:r>
-        <mc:AlternateContent>
-          <mc:Choice Requires="wpg">
-            <w:drawing>
-              <wp:inline distT="0" distB="0" distL="0" distR="0" wp14:anchorId="2A6074B1" wp14:editId="70CDFE43">
-                <wp:extent cx="3537984" cy="5600700"/>
-                <wp:effectExtent l="0" t="0" r="0" b="0"/>
-                <wp:docPr id="7" name="Group 6"/>
-                <wp:cNvGraphicFramePr/>
-                <a:graphic xmlns:a="http://schemas.openxmlformats.org/drawingml/2006/main">
-                  <a:graphicData uri="http://schemas.microsoft.com/office/word/2010/wordprocessingGroup">
-                    <wpg:wgp>
-                      <wpg:cNvGrpSpPr/>
-                      <wpg:grpSpPr>
-                        <a:xfrm>
-                          <a:off x="0" y="0"/>
-                          <a:ext cx="3537984" cy="5600700"/>
-                          <a:chOff x="0" y="0"/>
-                          <a:chExt cx="4134870" cy="6156294"/>
-                        </a:xfrm>
-                      </wpg:grpSpPr>
-                      <pic:pic xmlns:pic="http://schemas.openxmlformats.org/drawingml/2006/picture">
-                        <pic:nvPicPr>
-                          <pic:cNvPr id="2" name="Picture 2"/>
-                          <pic:cNvPicPr/>
-                        </pic:nvPicPr>
-                        <pic:blipFill>
-                          <a:blip r:embed="rId16">
-                            <a:extLst>
-                              <a:ext uri="{28A0092B-C50C-407E-A947-70E740481C1C}">
-                                <a14:useLocalDpi xmlns:a14="http://schemas.microsoft.com/office/drawing/2010/main" val="0"/>
-                              </a:ext>
-                            </a:extLst>
-                          </a:blip>
-                          <a:srcRect/>
-                          <a:stretch>
-                            <a:fillRect/>
-                          </a:stretch>
-                        </pic:blipFill>
-                        <pic:spPr bwMode="auto">
-                          <a:xfrm>
-                            <a:off x="0" y="0"/>
-                            <a:ext cx="4134870" cy="2920908"/>
-                          </a:xfrm>
-                          <a:prstGeom prst="rect">
-                            <a:avLst/>
-                          </a:prstGeom>
-                          <a:noFill/>
-                          <a:ln>
-                            <a:noFill/>
-                          </a:ln>
-                        </pic:spPr>
-                      </pic:pic>
-                      <pic:pic xmlns:pic="http://schemas.openxmlformats.org/drawingml/2006/picture">
-                        <pic:nvPicPr>
-                          <pic:cNvPr id="3" name="Picture 3"/>
-                          <pic:cNvPicPr/>
-                        </pic:nvPicPr>
-                        <pic:blipFill>
-                          <a:blip r:embed="rId17">
-                            <a:extLst>
-                              <a:ext uri="{28A0092B-C50C-407E-A947-70E740481C1C}">
-                                <a14:useLocalDpi xmlns:a14="http://schemas.microsoft.com/office/drawing/2010/main" val="0"/>
-                              </a:ext>
-                            </a:extLst>
-                          </a:blip>
-                          <a:srcRect/>
-                          <a:stretch>
-                            <a:fillRect/>
-                          </a:stretch>
-                        </pic:blipFill>
-                        <pic:spPr bwMode="auto">
-                          <a:xfrm>
-                            <a:off x="0" y="2800793"/>
-                            <a:ext cx="2242351" cy="3235386"/>
-                          </a:xfrm>
-                          <a:prstGeom prst="rect">
-                            <a:avLst/>
-                          </a:prstGeom>
-                          <a:noFill/>
-                          <a:ln>
-                            <a:noFill/>
-                          </a:ln>
-                        </pic:spPr>
-                      </pic:pic>
-                      <pic:pic xmlns:pic="http://schemas.openxmlformats.org/drawingml/2006/picture">
-                        <pic:nvPicPr>
-                          <pic:cNvPr id="4" name="Picture 4"/>
-                          <pic:cNvPicPr/>
-                        </pic:nvPicPr>
-                        <pic:blipFill>
-                          <a:blip r:embed="rId18">
-                            <a:extLst>
-                              <a:ext uri="{28A0092B-C50C-407E-A947-70E740481C1C}">
-                                <a14:useLocalDpi xmlns:a14="http://schemas.microsoft.com/office/drawing/2010/main" val="0"/>
-                              </a:ext>
-                            </a:extLst>
-                          </a:blip>
-                          <a:srcRect/>
-                          <a:stretch>
-                            <a:fillRect/>
-                          </a:stretch>
-                        </pic:blipFill>
-                        <pic:spPr bwMode="auto">
-                          <a:xfrm>
-                            <a:off x="2056565" y="2800793"/>
-                            <a:ext cx="2078305" cy="3355501"/>
-                          </a:xfrm>
-                          <a:prstGeom prst="rect">
-                            <a:avLst/>
-                          </a:prstGeom>
-                          <a:noFill/>
-                          <a:ln>
-                            <a:noFill/>
-                          </a:ln>
-                        </pic:spPr>
-                      </pic:pic>
-                    </wpg:wgp>
-                  </a:graphicData>
-                </a:graphic>
-              </wp:inline>
-            </w:drawing>
-          </mc:Choice>
-          <mc:Fallback>
-            <w:pict>
-              <v:group id="Group 6" o:spid="_x0000_s1026" style="width:278.6pt;height:441pt;mso-position-horizontal-relative:char;mso-position-vertical-relative:line" coordsize="4134870,6156294" o:gfxdata="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">
-                <v:shapetype id="_x0000_t75" coordsize="21600,21600" o:spt="75" o:preferrelative="t" path="m@4@5l@4@11@9@11@9@5xe" filled="f" stroked="f">
-                  <v:stroke joinstyle="miter"/>
-                  <v:formulas>
-                    <v:f eqn="if lineDrawn pixelLineWidth 0"/>
-                    <v:f eqn="sum @0 1 0"/>
-                    <v:f eqn="sum 0 0 @1"/>
-                    <v:f eqn="prod @2 1 2"/>
-                    <v:f eqn="prod @3 21600 pixelWidth"/>
-                    <v:f eqn="prod @3 21600 pixelHeight"/>
-                    <v:f eqn="sum @0 0 1"/>
-                    <v:f eqn="prod @6 1 2"/>
-                    <v:f eqn="prod @7 21600 pixelWidth"/>
-                    <v:f eqn="sum @8 21600 0"/>
-                    <v:f eqn="prod @7 21600 pixelHeight"/>
-                    <v:f eqn="sum @10 21600 0"/>
-                  </v:formulas>
-                  <v:path o:extrusionok="f" gradientshapeok="t" o:connecttype="rect"/>
-                  <o:lock v:ext="edit" aspectratio="t"/>
-                </v:shapetype>
-                <v:shape id="Picture 2" o:spid="_x0000_s1027" type="#_x0000_t75" style="position:absolute;width:4134870;height:2920908;visibility:visible;mso-wrap-style:square" o:gfxdata="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">
-                  <v:imagedata r:id="rId19" o:title=""/>
-                </v:shape>
-                <v:shape id="Picture 3" o:spid="_x0000_s1028" type="#_x0000_t75" style="position:absolute;top:2800793;width:2242351;height:3235386;visibility:visible;mso-wrap-style:square" o:gfxdata="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">
-                  <v:imagedata r:id="rId20" o:title=""/>
-                </v:shape>
-                <v:shape id="Picture 4" o:spid="_x0000_s1029" type="#_x0000_t75" style="position:absolute;left:2056565;top:2800793;width:2078305;height:3355501;visibility:visible;mso-wrap-style:square" o:gfxdata="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">
-                  <v:imagedata r:id="rId21" o:title=""/>
-                </v:shape>
-                <w10:anchorlock/>
-              </v:group>
-            </w:pict>
-          </mc:Fallback>
-        </mc:AlternateContent>
-      </w:r>
-    </w:p>
-    <w:p>
-      <w:pPr>
-        <w:pStyle w:val="Caption"/>
-      </w:pPr>
-      <w:bookmarkStart w:id="4" w:name="_Ref221931285"/>
-      <w:r>
-        <w:t xml:space="preserve">Figure </w:t>
-      </w:r>
-      <w:r>
-        <w:fldChar w:fldCharType="begin"/>
-      </w:r>
-      <w:r>
-        <w:instrText xml:space="preserve"> SEQ Figure \* ARABIC </w:instrText>
-      </w:r>
-      <w:r>
-        <w:fldChar w:fldCharType="separate"/>
-      </w:r>
-      <w:r>
-        <w:t>2</w:t>
-      </w:r>
-      <w:r>
-        <w:fldChar w:fldCharType="end"/>
-      </w:r>
-      <w:bookmarkEnd w:id="4"/>
-      <w:r>
-        <w:t xml:space="preserve"> Installing the local terminal</w:t>
-      </w:r>
-    </w:p>
-    <w:p>
-      <w:pPr>
-        <w:pStyle w:val="Caption"/>
-      </w:pPr>
-    </w:p>
-    <w:p>
-      <w:r>
-        <w:t>You can now create the local terminal configuration (</w:t>
-      </w:r>
-      <w:r>
-        <w:fldChar w:fldCharType="begin"/>
-      </w:r>
-      <w:r>
-        <w:instrText xml:space="preserve"> REF _Ref221932014 \h </w:instrText>
-      </w:r>
-      <w:r>
-        <w:fldChar w:fldCharType="separate"/>
-      </w:r>
-      <w:r>
-        <w:t xml:space="preserve">Figure </w:t>
-      </w:r>
-      <w:r>
-        <w:rPr>
-          <w:noProof/>
-        </w:rPr>
-        <w:t>3</w:t>
-      </w:r>
-      <w:r>
-        <w:fldChar w:fldCharType="end"/>
-      </w:r>
-      <w:r>
-        <w:t xml:space="preserve">). </w:t>
-      </w:r>
-      <w:r>
-        <w:t>Simply</w:t>
-      </w:r>
-      <w:r>
-        <w:t xml:space="preserve"> select the </w:t>
-      </w:r>
-      <w:r>
-        <w:rPr>
-          <w:b/>
-        </w:rPr>
-        <w:t>agilewcs.sh</w:t>
-      </w:r>
-      <w:r>
-        <w:t xml:space="preserve"> or </w:t>
-      </w:r>
-      <w:r>
-        <w:rPr>
-          <w:b/>
-        </w:rPr>
-        <w:t>agilewcs.bat</w:t>
-      </w:r>
-      <w:r>
-        <w:rPr>
-          <w:b/>
-        </w:rPr>
-        <w:t xml:space="preserve"> </w:t>
-      </w:r>
-      <w:r>
-        <w:t xml:space="preserve">script and run it. </w:t>
-      </w:r>
-      <w:proofErr w:type="spellStart"/>
-      <w:r>
-        <w:t>Yo</w:t>
-      </w:r>
-      <w:proofErr w:type="spellEnd"/>
-      <w:r>
-        <w:t xml:space="preserve"> will get a frame inside the main Eclipse window where you can interact with the shell.</w:t>
-      </w:r>
-      <w:r>
-        <w:t xml:space="preserve"> Check next paragraph to read what you can do with the </w:t>
-      </w:r>
-      <w:proofErr w:type="spellStart"/>
-      <w:r>
-        <w:t>AgileWCS</w:t>
-      </w:r>
-      <w:proofErr w:type="spellEnd"/>
-      <w:r>
-        <w:t xml:space="preserve"> shell.</w:t>
-      </w:r>
-    </w:p>
-    <w:p>
-      <w:pPr>
-        <w:pStyle w:val="Caption"/>
-      </w:pPr>
-      <w:r>
-        <mc:AlternateContent>
-          <mc:Choice Requires="wpg">
-            <w:drawing>
-              <wp:inline distT="0" distB="0" distL="0" distR="0" wp14:anchorId="6E5E3280" wp14:editId="7EF6DEFA">
-                <wp:extent cx="5270500" cy="6443345"/>
-                <wp:effectExtent l="0" t="0" r="12700" b="8255"/>
-                <wp:docPr id="25" name="Group 4"/>
-                <wp:cNvGraphicFramePr/>
-                <a:graphic xmlns:a="http://schemas.openxmlformats.org/drawingml/2006/main">
-                  <a:graphicData uri="http://schemas.microsoft.com/office/word/2010/wordprocessingGroup">
-                    <wpg:wgp>
-                      <wpg:cNvGrpSpPr/>
-                      <wpg:grpSpPr>
-                        <a:xfrm>
-                          <a:off x="0" y="0"/>
-                          <a:ext cx="5270500" cy="6443345"/>
-                          <a:chOff x="0" y="0"/>
-                          <a:chExt cx="5270500" cy="6443345"/>
-                        </a:xfrm>
-                      </wpg:grpSpPr>
-                      <pic:pic xmlns:pic="http://schemas.openxmlformats.org/drawingml/2006/picture">
-                        <pic:nvPicPr>
-                          <pic:cNvPr id="26" name="Picture 26"/>
-                          <pic:cNvPicPr/>
-                        </pic:nvPicPr>
-                        <pic:blipFill>
-                          <a:blip r:embed="rId22">
-                            <a:extLst>
-                              <a:ext uri="{28A0092B-C50C-407E-A947-70E740481C1C}">
-                                <a14:useLocalDpi xmlns:a14="http://schemas.microsoft.com/office/drawing/2010/main" val="0"/>
-                              </a:ext>
-                            </a:extLst>
-                          </a:blip>
-                          <a:srcRect/>
-                          <a:stretch>
-                            <a:fillRect/>
-                          </a:stretch>
-                        </pic:blipFill>
-                        <pic:spPr bwMode="auto">
-                          <a:xfrm>
-                            <a:off x="0" y="0"/>
-                            <a:ext cx="5270500" cy="4312285"/>
-                          </a:xfrm>
-                          <a:prstGeom prst="rect">
-                            <a:avLst/>
-                          </a:prstGeom>
-                          <a:noFill/>
-                          <a:ln>
-                            <a:noFill/>
-                          </a:ln>
-                        </pic:spPr>
-                      </pic:pic>
-                      <pic:pic xmlns:pic="http://schemas.openxmlformats.org/drawingml/2006/picture">
-                        <pic:nvPicPr>
-                          <pic:cNvPr id="27" name="Picture 27"/>
-                          <pic:cNvPicPr/>
-                        </pic:nvPicPr>
-                        <pic:blipFill>
-                          <a:blip r:embed="rId23">
-                            <a:extLst>
-                              <a:ext uri="{28A0092B-C50C-407E-A947-70E740481C1C}">
-                                <a14:useLocalDpi xmlns:a14="http://schemas.microsoft.com/office/drawing/2010/main" val="0"/>
-                              </a:ext>
-                            </a:extLst>
-                          </a:blip>
-                          <a:srcRect/>
-                          <a:stretch>
-                            <a:fillRect/>
-                          </a:stretch>
-                        </pic:blipFill>
-                        <pic:spPr bwMode="auto">
-                          <a:xfrm>
-                            <a:off x="0" y="4312285"/>
-                            <a:ext cx="5270500" cy="2131060"/>
-                          </a:xfrm>
-                          <a:prstGeom prst="rect">
-                            <a:avLst/>
-                          </a:prstGeom>
-                          <a:noFill/>
-                          <a:ln>
-                            <a:noFill/>
-                          </a:ln>
-                        </pic:spPr>
-                      </pic:pic>
-                    </wpg:wgp>
-                  </a:graphicData>
-                </a:graphic>
-              </wp:inline>
-            </w:drawing>
-          </mc:Choice>
-          <mc:Fallback>
-            <w:pict>
-              <v:group id="Group 4" o:spid="_x0000_s1026" style="width:415pt;height:507.35pt;mso-position-horizontal-relative:char;mso-position-vertical-relative:line" coordsize="5270500,6443345" o:gfxdata="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">
-                <v:shape id="Picture 26" o:spid="_x0000_s1027" type="#_x0000_t75" style="position:absolute;width:5270500;height:4312285;visibility:visible;mso-wrap-style:square" o:gfxdata="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">
-                  <v:imagedata r:id="rId24" o:title=""/>
-                </v:shape>
-                <v:shape id="Picture 27" o:spid="_x0000_s1028" type="#_x0000_t75" style="position:absolute;top:4312285;width:5270500;height:2131060;visibility:visible;mso-wrap-style:square" o:gfxdata="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">
-                  <v:imagedata r:id="rId25" o:title=""/>
-                </v:shape>
-                <w10:anchorlock/>
-              </v:group>
-            </w:pict>
-          </mc:Fallback>
-        </mc:AlternateContent>
-      </w:r>
-    </w:p>
-    <w:p>
-      <w:pPr>
-        <w:pStyle w:val="Caption"/>
-      </w:pPr>
-      <w:bookmarkStart w:id="5" w:name="_Ref221932014"/>
-      <w:r>
-        <w:t xml:space="preserve">Figure </w:t>
-      </w:r>
-      <w:r>
-        <w:fldChar w:fldCharType="begin"/>
-      </w:r>
-      <w:r>
-        <w:instrText xml:space="preserve"> SEQ Figure \* ARABIC </w:instrText>
-      </w:r>
-      <w:r>
-        <w:fldChar w:fldCharType="separate"/>
-      </w:r>
-      <w:r>
-        <w:t>3</w:t>
-      </w:r>
-      <w:r>
-        <w:fldChar w:fldCharType="end"/>
-      </w:r>
-      <w:bookmarkEnd w:id="5"/>
-      <w:r>
-        <w:t xml:space="preserve"> Running local terminal</w:t>
-      </w:r>
-    </w:p>
-    <w:p/>
-    <w:p>
-      <w:pPr>
-        <w:pStyle w:val="Heading2"/>
-      </w:pPr>
-      <w:proofErr w:type="spellStart"/>
-      <w:r>
-        <w:t>AgileWCS</w:t>
-      </w:r>
-      <w:proofErr w:type="spellEnd"/>
-      <w:r>
-        <w:t xml:space="preserve"> shell</w:t>
-      </w:r>
-    </w:p>
-    <w:p>
-      <w:r>
-        <w:t xml:space="preserve">The </w:t>
-      </w:r>
-      <w:proofErr w:type="spellStart"/>
-      <w:r>
-        <w:t>AgileWCS</w:t>
-      </w:r>
-      <w:proofErr w:type="spellEnd"/>
-      <w:r>
-        <w:t xml:space="preserve"> shell is actually (it is not a secret) a customized SBT (Simple Build Tool)</w:t>
-      </w:r>
-      <w:r>
-        <w:t xml:space="preserve"> project</w:t>
-      </w:r>
-      <w:r>
-        <w:t xml:space="preserve">. SBT is a configurable </w:t>
-      </w:r>
-      <w:r>
-        <w:t xml:space="preserve">build </w:t>
-      </w:r>
-      <w:r>
-        <w:t>tool</w:t>
-      </w:r>
-      <w:r>
-        <w:t xml:space="preserve">, used mostly for </w:t>
-      </w:r>
-      <w:proofErr w:type="spellStart"/>
-      <w:r>
-        <w:t>Scala</w:t>
-      </w:r>
-      <w:proofErr w:type="spellEnd"/>
-      <w:r>
-        <w:t xml:space="preserve"> programs but able to build Java programs, too</w:t>
-      </w:r>
-      <w:r>
-        <w:t xml:space="preserve"> </w:t>
-      </w:r>
-    </w:p>
-    <w:p>
-      <w:r>
-        <w:t xml:space="preserve">Since it </w:t>
-      </w:r>
-      <w:r>
-        <w:t xml:space="preserve">is </w:t>
-      </w:r>
-      <w:r>
-        <w:t xml:space="preserve">expandable and </w:t>
-      </w:r>
-      <w:r>
-        <w:t>provides</w:t>
-      </w:r>
-      <w:r>
-        <w:t xml:space="preserve"> an interactive interface</w:t>
-      </w:r>
-      <w:r>
-        <w:t xml:space="preserve">, it was used as the </w:t>
-      </w:r>
-      <w:r>
-        <w:t>foundation</w:t>
-      </w:r>
-      <w:r>
-        <w:t xml:space="preserve"> for the </w:t>
-      </w:r>
-      <w:proofErr w:type="spellStart"/>
-      <w:r>
-        <w:t>AgileW</w:t>
-      </w:r>
-      <w:r>
-        <w:t>CS</w:t>
-      </w:r>
-      <w:proofErr w:type="spellEnd"/>
-      <w:r>
-        <w:t xml:space="preserve"> shell used for the framework, working fine also for Java developers.</w:t>
-      </w:r>
-    </w:p>
-    <w:p>
-      <w:pPr>
-        <w:pStyle w:val="Heading3"/>
-      </w:pPr>
-      <w:r>
-        <w:t xml:space="preserve">Continuous </w:t>
-      </w:r>
-      <w:r>
-        <w:t>deploy</w:t>
-      </w:r>
-      <w:r>
-        <w:t>ment</w:t>
-      </w:r>
-    </w:p>
-    <w:p>
-      <w:r>
-        <w:t xml:space="preserve">After you performed the installation, started the application server and the </w:t>
-      </w:r>
-      <w:proofErr w:type="spellStart"/>
-      <w:r>
-        <w:t>agilewcs</w:t>
-      </w:r>
-      <w:proofErr w:type="spellEnd"/>
-      <w:r>
-        <w:t xml:space="preserve"> </w:t>
-      </w:r>
-      <w:proofErr w:type="gramStart"/>
-      <w:r>
-        <w:t>shell,</w:t>
-      </w:r>
-      <w:proofErr w:type="gramEnd"/>
-      <w:r>
-        <w:t xml:space="preserve"> there is only one </w:t>
-      </w:r>
-      <w:r>
-        <w:t>command</w:t>
-      </w:r>
-      <w:r>
-        <w:t xml:space="preserve"> you need to learn:</w:t>
-      </w:r>
-      <w:r>
-        <w:t xml:space="preserve"> </w:t>
-      </w:r>
-    </w:p>
-    <w:p>
-      <w:pPr>
-        <w:pStyle w:val="Code"/>
-      </w:pPr>
-      <w:r>
-        <w:t xml:space="preserve">~ </w:t>
-      </w:r>
-      <w:proofErr w:type="gramStart"/>
-      <w:r>
-        <w:t>app</w:t>
-      </w:r>
-      <w:proofErr w:type="gramEnd"/>
-      <w:r>
         <w:t>/</w:t>
       </w:r>
       <w:proofErr w:type="spellStart"/>
@@ -5346,7 +4854,7 @@
       </w:r>
       <w:proofErr w:type="spellStart"/>
       <w:r>
-        <w:t>agilewcs</w:t>
+        <w:t>AgileSites</w:t>
       </w:r>
       <w:proofErr w:type="spellEnd"/>
       <w:r>
@@ -5919,7 +5427,7 @@
       </w:r>
       <w:proofErr w:type="spellStart"/>
       <w:r>
-        <w:t>AgileWCS</w:t>
+        <w:t>AgileSites</w:t>
       </w:r>
       <w:proofErr w:type="spellEnd"/>
       <w:r>
@@ -6618,7 +6126,7 @@
       </w:r>
       <w:proofErr w:type="spellStart"/>
       <w:r>
-        <w:t>AgileWCS</w:t>
+        <w:t>AgileSites</w:t>
       </w:r>
       <w:proofErr w:type="spellEnd"/>
       <w:r>
@@ -6634,7 +6142,7 @@
       <w:pPr>
         <w:pStyle w:val="Heading1"/>
       </w:pPr>
-      <w:bookmarkStart w:id="6" w:name="_Ref222279486"/>
+      <w:bookmarkStart w:id="4" w:name="_Ref222279486"/>
       <w:r>
         <w:t>Site Design</w:t>
       </w:r>
@@ -6647,7 +6155,7 @@
       <w:r>
         <w:t>WCS</w:t>
       </w:r>
-      <w:bookmarkEnd w:id="6"/>
+      <w:bookmarkEnd w:id="4"/>
     </w:p>
     <w:p>
       <w:r>
@@ -6741,7 +6249,7 @@
       </w:r>
       <w:proofErr w:type="spellStart"/>
       <w:r>
-        <w:t>AgileWCS</w:t>
+        <w:t>AgileSites</w:t>
       </w:r>
       <w:proofErr w:type="spellEnd"/>
       <w:r>
@@ -6850,7 +6358,7 @@
       <w:pPr>
         <w:pStyle w:val="Heading1"/>
       </w:pPr>
-      <w:bookmarkStart w:id="7" w:name="_Ref222279602"/>
+      <w:bookmarkStart w:id="5" w:name="_Ref222279602"/>
       <w:r>
         <w:t>Render</w:t>
       </w:r>
@@ -6865,9 +6373,9 @@
       </w:r>
       <w:proofErr w:type="spellStart"/>
       <w:r>
-        <w:t>AgileWCS</w:t>
-      </w:r>
-      <w:bookmarkEnd w:id="7"/>
+        <w:t>AgileSites</w:t>
+      </w:r>
+      <w:bookmarkEnd w:id="5"/>
       <w:proofErr w:type="spellEnd"/>
     </w:p>
     <w:p>
@@ -6883,11 +6391,7 @@
         <w:t>.</w:t>
       </w:r>
     </w:p>
-    <w:p>
-      <w:pPr>
-        <w:ind w:left="0" w:firstLine="0"/>
-      </w:pPr>
-    </w:p>
+    <w:p/>
     <w:p>
       <w:proofErr w:type="spellStart"/>
       <w:r>
@@ -6919,11 +6423,7 @@
       </w:r>
       <w:proofErr w:type="spellEnd"/>
     </w:p>
-    <w:p>
-      <w:pPr>
-        <w:ind w:left="0" w:firstLine="0"/>
-      </w:pPr>
-    </w:p>
+    <w:p/>
     <w:p>
       <w:r>
         <w:t xml:space="preserve">Se </w:t>
@@ -7096,7 +6596,10 @@
       </w:r>
       <w:proofErr w:type="spellStart"/>
       <w:r>
-        <w:t>agilewcs.article.Layout</w:t>
+        <w:t>AgileSites</w:t>
+      </w:r>
+      <w:r>
+        <w:t>.article.Layout</w:t>
       </w:r>
       <w:proofErr w:type="spellEnd"/>
     </w:p>
@@ -9187,756 +8690,66 @@
         <w:t>Create your site</w:t>
       </w:r>
     </w:p>
-    <w:p>
-      <w:pPr>
-        <w:pStyle w:val="Heading1"/>
-      </w:pPr>
-      <w:bookmarkStart w:id="8" w:name="_Ref222279749"/>
-      <w:r>
-        <w:t>Render</w:t>
-      </w:r>
-      <w:r>
-        <w:t>ing</w:t>
-      </w:r>
-      <w:r>
-        <w:t xml:space="preserve"> in </w:t>
-      </w:r>
-      <w:proofErr w:type="spellStart"/>
-      <w:r>
-        <w:t>Scala</w:t>
-      </w:r>
-      <w:proofErr w:type="spellEnd"/>
-      <w:r>
-        <w:t xml:space="preserve"> with </w:t>
-      </w:r>
-      <w:proofErr w:type="spellStart"/>
-      <w:r>
-        <w:t>AgileWCS</w:t>
-      </w:r>
-      <w:bookmarkEnd w:id="8"/>
-      <w:proofErr w:type="spellEnd"/>
-    </w:p>
-    <w:p>
-      <w:pPr>
-        <w:pStyle w:val="Heading2"/>
-      </w:pPr>
-      <w:r>
-        <w:t># API</w:t>
-      </w:r>
-    </w:p>
-    <w:p>
-      <w:r>
-        <w:t>Dispatcher invokes classes implementing the ``</w:t>
-      </w:r>
-      <w:proofErr w:type="spellStart"/>
-      <w:proofErr w:type="gramStart"/>
-      <w:r>
-        <w:t>wcs.Element</w:t>
-      </w:r>
-      <w:proofErr w:type="spellEnd"/>
-      <w:proofErr w:type="gramEnd"/>
-      <w:r>
-        <w:t>`` trait.</w:t>
-      </w:r>
-    </w:p>
-    <w:p>
-      <w:r>
-        <w:t>Each Element must implement the method ``</w:t>
-      </w:r>
-      <w:proofErr w:type="gramStart"/>
-      <w:r>
-        <w:t>apply(</w:t>
-      </w:r>
-      <w:proofErr w:type="gramEnd"/>
-      <w:r>
-        <w:t xml:space="preserve">e: </w:t>
-      </w:r>
-      <w:proofErr w:type="spellStart"/>
-      <w:r>
-        <w:t>Env</w:t>
-      </w:r>
-      <w:proofErr w:type="spellEnd"/>
-      <w:r>
-        <w:t xml:space="preserve">)`` </w:t>
-      </w:r>
-    </w:p>
-    <w:p>
-      <w:r>
-        <w:t xml:space="preserve">This ``x: </w:t>
-      </w:r>
-      <w:proofErr w:type="spellStart"/>
-      <w:r>
-        <w:t>Env</w:t>
-      </w:r>
-      <w:proofErr w:type="spellEnd"/>
-      <w:r>
-        <w:t xml:space="preserve">`` variable is the entry point to invoke the </w:t>
-      </w:r>
-      <w:proofErr w:type="spellStart"/>
-      <w:r>
-        <w:t>enviroment</w:t>
-      </w:r>
-      <w:proofErr w:type="spellEnd"/>
-      <w:r>
-        <w:t>.</w:t>
-      </w:r>
-    </w:p>
-    <w:p>
-      <w:r>
-        <w:t>## Accessing variables and lists ##</w:t>
-      </w:r>
-    </w:p>
-    <w:p>
-      <w:r>
-        <w:t>- Read a variable as a String: &lt;</w:t>
-      </w:r>
-      <w:proofErr w:type="spellStart"/>
-      <w:r>
-        <w:t>br</w:t>
-      </w:r>
-      <w:proofErr w:type="spellEnd"/>
-      <w:r>
-        <w:t>&gt;``</w:t>
-      </w:r>
-      <w:proofErr w:type="gramStart"/>
-      <w:r>
-        <w:t>e(</w:t>
-      </w:r>
-      <w:proofErr w:type="gramEnd"/>
-      <w:r>
-        <w:t>"</w:t>
-      </w:r>
-      <w:proofErr w:type="spellStart"/>
-      <w:r>
-        <w:t>var</w:t>
-      </w:r>
-      <w:proofErr w:type="spellEnd"/>
-      <w:r>
-        <w:t>")``</w:t>
-      </w:r>
-    </w:p>
-    <w:p>
-      <w:r>
-        <w:t>- Read a list as a sequence and then iterate it: &lt;</w:t>
-      </w:r>
-      <w:proofErr w:type="spellStart"/>
-      <w:r>
-        <w:t>br</w:t>
-      </w:r>
-      <w:proofErr w:type="spellEnd"/>
-      <w:r>
-        <w:t>&gt;``</w:t>
-      </w:r>
-      <w:proofErr w:type="spellStart"/>
-      <w:proofErr w:type="gramStart"/>
-      <w:r>
-        <w:t>e.list</w:t>
-      </w:r>
-      <w:proofErr w:type="spellEnd"/>
-      <w:r>
-        <w:t>(</w:t>
-      </w:r>
-      <w:proofErr w:type="gramEnd"/>
-      <w:r>
-        <w:t>"list")``</w:t>
-      </w:r>
-    </w:p>
-    <w:p>
-      <w:r>
-        <w:t>Example:</w:t>
-      </w:r>
-    </w:p>
-    <w:p>
-      <w:r>
-        <w:t>&lt;</w:t>
-      </w:r>
-      <w:proofErr w:type="gramStart"/>
-      <w:r>
-        <w:t>pre</w:t>
-      </w:r>
-      <w:proofErr w:type="gramEnd"/>
-      <w:r>
-        <w:t>&gt;</w:t>
-      </w:r>
-    </w:p>
-    <w:p>
-      <w:proofErr w:type="gramStart"/>
-      <w:r>
-        <w:t>for</w:t>
-      </w:r>
-      <w:proofErr w:type="gramEnd"/>
-      <w:r>
-        <w:t>(row &amp;</w:t>
-      </w:r>
-      <w:proofErr w:type="spellStart"/>
-      <w:r>
-        <w:t>lt</w:t>
-      </w:r>
-      <w:proofErr w:type="spellEnd"/>
-      <w:r>
-        <w:t xml:space="preserve">;- </w:t>
-      </w:r>
-      <w:proofErr w:type="spellStart"/>
-      <w:r>
-        <w:t>x.list</w:t>
-      </w:r>
-      <w:proofErr w:type="spellEnd"/>
-      <w:r>
-        <w:t>("list")) {</w:t>
-      </w:r>
-    </w:p>
-    <w:p>
-      <w:r>
-        <w:t xml:space="preserve">   </w:t>
-      </w:r>
-      <w:proofErr w:type="gramStart"/>
-      <w:r>
-        <w:t>row</w:t>
-      </w:r>
-      <w:proofErr w:type="gramEnd"/>
-      <w:r>
-        <w:t>("value")</w:t>
-      </w:r>
-    </w:p>
-    <w:p>
-      <w:r>
-        <w:t>}</w:t>
-      </w:r>
-    </w:p>
-    <w:p>
-      <w:r>
-        <w:t>&lt;/pre&gt;</w:t>
-      </w:r>
-    </w:p>
-    <w:p>
-      <w:pPr>
-        <w:pStyle w:val="Heading2"/>
-      </w:pPr>
-      <w:r>
-        <w:t xml:space="preserve">## Getting the current asset </w:t>
-      </w:r>
-    </w:p>
-    <w:p>
-      <w:r>
-        <w:t>(TODO)</w:t>
-      </w:r>
-    </w:p>
-    <w:p>
-      <w:r>
-        <w:t>- Retrieve an asset using current c/</w:t>
-      </w:r>
-      <w:proofErr w:type="spellStart"/>
-      <w:r>
-        <w:t>cid</w:t>
-      </w:r>
-      <w:proofErr w:type="spellEnd"/>
-      <w:r>
-        <w:t>: &lt;</w:t>
-      </w:r>
-      <w:proofErr w:type="spellStart"/>
-      <w:r>
-        <w:t>br</w:t>
-      </w:r>
-      <w:proofErr w:type="spellEnd"/>
-      <w:r>
-        <w:t>&gt;``</w:t>
-      </w:r>
-      <w:proofErr w:type="spellStart"/>
-      <w:r>
-        <w:t>val</w:t>
-      </w:r>
-      <w:proofErr w:type="spellEnd"/>
-      <w:r>
-        <w:t xml:space="preserve"> a = </w:t>
-      </w:r>
-      <w:proofErr w:type="spellStart"/>
-      <w:r>
-        <w:t>x.asset</w:t>
-      </w:r>
-      <w:proofErr w:type="spellEnd"/>
-      <w:r>
-        <w:t>``</w:t>
-      </w:r>
-    </w:p>
-    <w:p>
-      <w:r>
-        <w:t>- Retrieve the id of the current asset using c/cid:&lt;br&gt;``val id = x.id``</w:t>
-      </w:r>
-    </w:p>
-    <w:p>
-      <w:r>
-        <w:t>- Retrieve the id of the asset using different variables</w:t>
-      </w:r>
-      <w:proofErr w:type="gramStart"/>
-      <w:r>
-        <w:t>:&lt;</w:t>
-      </w:r>
-      <w:proofErr w:type="spellStart"/>
-      <w:proofErr w:type="gramEnd"/>
-      <w:r>
-        <w:t>br</w:t>
-      </w:r>
-      <w:proofErr w:type="spellEnd"/>
-      <w:r>
-        <w:t>&gt;``</w:t>
-      </w:r>
-      <w:proofErr w:type="spellStart"/>
-      <w:r>
-        <w:t>val</w:t>
-      </w:r>
-      <w:proofErr w:type="spellEnd"/>
-      <w:r>
-        <w:t xml:space="preserve"> id = x.id("</w:t>
-      </w:r>
-      <w:proofErr w:type="spellStart"/>
-      <w:r>
-        <w:t>otype</w:t>
-      </w:r>
-      <w:proofErr w:type="spellEnd"/>
-      <w:r>
-        <w:t>", "</w:t>
-      </w:r>
-      <w:proofErr w:type="spellStart"/>
-      <w:r>
-        <w:t>oid</w:t>
-      </w:r>
-      <w:proofErr w:type="spellEnd"/>
-      <w:r>
-        <w:t>")``</w:t>
-      </w:r>
-    </w:p>
-    <w:p>
-      <w:r>
-        <w:t>- Create a new asset Id</w:t>
-      </w:r>
-      <w:proofErr w:type="gramStart"/>
-      <w:r>
-        <w:t>:&lt;</w:t>
-      </w:r>
-      <w:proofErr w:type="spellStart"/>
-      <w:proofErr w:type="gramEnd"/>
-      <w:r>
-        <w:t>br</w:t>
-      </w:r>
-      <w:proofErr w:type="spellEnd"/>
-      <w:r>
-        <w:t>&gt;``Id("Page" x("</w:t>
-      </w:r>
-      <w:proofErr w:type="spellStart"/>
-      <w:r>
-        <w:t>otype</w:t>
-      </w:r>
-      <w:proofErr w:type="spellEnd"/>
-      <w:r>
-        <w:t>"))``</w:t>
-      </w:r>
-    </w:p>
-    <w:p>
-      <w:r>
-        <w:t>- Retrieve an asset using different variable values</w:t>
-      </w:r>
-      <w:proofErr w:type="gramStart"/>
-      <w:r>
-        <w:t>:&lt;</w:t>
-      </w:r>
-      <w:proofErr w:type="spellStart"/>
-      <w:proofErr w:type="gramEnd"/>
-      <w:r>
-        <w:t>br</w:t>
-      </w:r>
-      <w:proofErr w:type="spellEnd"/>
-      <w:r>
-        <w:t>&gt;``</w:t>
-      </w:r>
-      <w:proofErr w:type="spellStart"/>
-      <w:r>
-        <w:t>val</w:t>
-      </w:r>
-      <w:proofErr w:type="spellEnd"/>
-      <w:r>
-        <w:t xml:space="preserve"> a = </w:t>
-      </w:r>
-      <w:proofErr w:type="spellStart"/>
-      <w:r>
-        <w:t>x.asset</w:t>
-      </w:r>
-      <w:proofErr w:type="spellEnd"/>
-      <w:r>
-        <w:t>(x.id("</w:t>
-      </w:r>
-      <w:proofErr w:type="spellStart"/>
-      <w:r>
-        <w:t>otype</w:t>
-      </w:r>
-      <w:proofErr w:type="spellEnd"/>
-      <w:r>
-        <w:t>", "</w:t>
-      </w:r>
-      <w:proofErr w:type="spellStart"/>
-      <w:r>
-        <w:t>oid</w:t>
-      </w:r>
-      <w:proofErr w:type="spellEnd"/>
-      <w:r>
-        <w:t>"))``</w:t>
-      </w:r>
-    </w:p>
-    <w:p>
-      <w:pPr>
-        <w:pStyle w:val="Heading2"/>
-      </w:pPr>
-      <w:r>
-        <w:t>## Calling another Template ##</w:t>
-      </w:r>
-    </w:p>
-    <w:p>
-      <w:r>
-        <w:t>(TODO)</w:t>
-      </w:r>
-    </w:p>
-    <w:p>
-      <w:r>
-        <w:t>- Call a template with current c/cid:&lt;br&gt;``x.call("Body")``</w:t>
-      </w:r>
-    </w:p>
-    <w:p>
-      <w:r>
-        <w:t>- Call a template with different id value</w:t>
-      </w:r>
-      <w:proofErr w:type="gramStart"/>
-      <w:r>
-        <w:t>:&lt;</w:t>
-      </w:r>
-      <w:proofErr w:type="spellStart"/>
-      <w:proofErr w:type="gramEnd"/>
-      <w:r>
-        <w:t>br</w:t>
-      </w:r>
-      <w:proofErr w:type="spellEnd"/>
-      <w:r>
-        <w:t>&gt;``</w:t>
-      </w:r>
-      <w:proofErr w:type="spellStart"/>
-      <w:r>
-        <w:t>x.call</w:t>
-      </w:r>
-      <w:proofErr w:type="spellEnd"/>
-      <w:r>
-        <w:t>(x.id("</w:t>
-      </w:r>
-      <w:proofErr w:type="spellStart"/>
-      <w:r>
-        <w:t>otype</w:t>
-      </w:r>
-      <w:proofErr w:type="spellEnd"/>
-      <w:r>
-        <w:t>","</w:t>
-      </w:r>
-      <w:proofErr w:type="spellStart"/>
-      <w:r>
-        <w:t>oid</w:t>
-      </w:r>
-      <w:proofErr w:type="spellEnd"/>
-      <w:r>
-        <w:t>"), "Body")``</w:t>
-      </w:r>
-    </w:p>
-    <w:p>
-      <w:pPr>
-        <w:pStyle w:val="Heading2"/>
-      </w:pPr>
-      <w:r>
-        <w:t xml:space="preserve">## Get Template </w:t>
-      </w:r>
-      <w:proofErr w:type="spellStart"/>
-      <w:r>
-        <w:t>Url</w:t>
-      </w:r>
-      <w:proofErr w:type="spellEnd"/>
-    </w:p>
-    <w:p>
-      <w:r>
-        <w:t>(TODO)</w:t>
-      </w:r>
-    </w:p>
-    <w:p>
-      <w:r>
-        <w:t xml:space="preserve">- Generate a </w:t>
-      </w:r>
-      <w:proofErr w:type="spellStart"/>
-      <w:r>
-        <w:t>url</w:t>
-      </w:r>
-      <w:proofErr w:type="spellEnd"/>
-      <w:r>
-        <w:t xml:space="preserve"> calling the given template (default Layout)</w:t>
-      </w:r>
-      <w:proofErr w:type="gramStart"/>
-      <w:r>
-        <w:t>:&lt;</w:t>
-      </w:r>
-      <w:proofErr w:type="spellStart"/>
-      <w:proofErr w:type="gramEnd"/>
-      <w:r>
-        <w:t>br</w:t>
-      </w:r>
-      <w:proofErr w:type="spellEnd"/>
-      <w:r>
-        <w:t>&gt;``x.url(x.id)``</w:t>
-      </w:r>
-    </w:p>
-    <w:p>
-      <w:pPr>
-        <w:pStyle w:val="Heading2"/>
-      </w:pPr>
-      <w:r>
-        <w:t>## Accessing attributes</w:t>
-      </w:r>
-    </w:p>
-    <w:p>
-      <w:r>
-        <w:t>(TODO)</w:t>
-      </w:r>
-    </w:p>
-    <w:p>
-      <w:r>
-        <w:t xml:space="preserve">Given ``a: Asset = </w:t>
-      </w:r>
-      <w:proofErr w:type="spellStart"/>
-      <w:r>
-        <w:t>x.asset</w:t>
-      </w:r>
-      <w:proofErr w:type="spellEnd"/>
-      <w:r>
-        <w:t>``</w:t>
-      </w:r>
-    </w:p>
-    <w:p>
-      <w:r>
-        <w:t>- Retrieve an attribute (single value)</w:t>
-      </w:r>
-      <w:proofErr w:type="gramStart"/>
-      <w:r>
-        <w:t>:&lt;</w:t>
-      </w:r>
-      <w:proofErr w:type="spellStart"/>
-      <w:proofErr w:type="gramEnd"/>
-      <w:r>
-        <w:t>br</w:t>
-      </w:r>
-      <w:proofErr w:type="spellEnd"/>
-      <w:r>
-        <w:t>&gt;``a("attribute")``</w:t>
-      </w:r>
-    </w:p>
-    <w:p>
-      <w:r>
-        <w:t>- Retrieve a group of attributes</w:t>
-      </w:r>
-      <w:proofErr w:type="gramStart"/>
-      <w:r>
-        <w:t>:&lt;</w:t>
-      </w:r>
-      <w:proofErr w:type="spellStart"/>
-      <w:proofErr w:type="gramEnd"/>
-      <w:r>
-        <w:t>br</w:t>
-      </w:r>
-      <w:proofErr w:type="spellEnd"/>
-      <w:r>
-        <w:t>&gt;``(title, summary) = a("Title", "Summary")``</w:t>
-      </w:r>
-    </w:p>
-    <w:p>
-      <w:r>
-        <w:t>- Iterate the multiple values of a multivalued attribute</w:t>
-      </w:r>
-      <w:proofErr w:type="gramStart"/>
-      <w:r>
-        <w:t>:&lt;</w:t>
-      </w:r>
-      <w:proofErr w:type="spellStart"/>
-      <w:proofErr w:type="gramEnd"/>
-      <w:r>
-        <w:t>br</w:t>
-      </w:r>
-      <w:proofErr w:type="spellEnd"/>
-      <w:r>
-        <w:t>&gt;</w:t>
-      </w:r>
-    </w:p>
-    <w:p>
-      <w:r>
-        <w:t>&lt;</w:t>
-      </w:r>
-      <w:proofErr w:type="gramStart"/>
-      <w:r>
-        <w:t>pre</w:t>
-      </w:r>
-      <w:proofErr w:type="gramEnd"/>
-      <w:r>
-        <w:t>&gt;</w:t>
-      </w:r>
-    </w:p>
-    <w:p>
-      <w:r>
-        <w:t>&amp;</w:t>
-      </w:r>
-      <w:proofErr w:type="spellStart"/>
-      <w:proofErr w:type="gramStart"/>
-      <w:r>
-        <w:t>lt</w:t>
-      </w:r>
-      <w:proofErr w:type="gramEnd"/>
-      <w:r>
-        <w:t>;ul</w:t>
-      </w:r>
-      <w:proofErr w:type="spellEnd"/>
-      <w:r>
-        <w:t xml:space="preserve">&gt;{ </w:t>
-      </w:r>
-    </w:p>
-    <w:p>
-      <w:r>
-        <w:t xml:space="preserve">    </w:t>
-      </w:r>
-      <w:proofErr w:type="gramStart"/>
-      <w:r>
-        <w:t>a</w:t>
-      </w:r>
-      <w:proofErr w:type="gramEnd"/>
-      <w:r>
-        <w:t xml:space="preserve">("children") { </w:t>
-      </w:r>
-    </w:p>
-    <w:p>
-      <w:r>
-        <w:t xml:space="preserve">      (</w:t>
-      </w:r>
-      <w:proofErr w:type="gramStart"/>
-      <w:r>
-        <w:t>title</w:t>
-      </w:r>
-      <w:proofErr w:type="gramEnd"/>
-      <w:r>
-        <w:t>, related) =&gt;</w:t>
-      </w:r>
-    </w:p>
-    <w:p>
-      <w:r>
-        <w:tab/>
-        <w:t xml:space="preserve">  &amp;</w:t>
-      </w:r>
-      <w:proofErr w:type="spellStart"/>
-      <w:proofErr w:type="gramStart"/>
-      <w:r>
-        <w:t>lt</w:t>
-      </w:r>
-      <w:proofErr w:type="gramEnd"/>
-      <w:r>
-        <w:t>;li</w:t>
-      </w:r>
-      <w:proofErr w:type="spellEnd"/>
-      <w:r>
-        <w:t>&gt;&amp;</w:t>
-      </w:r>
-      <w:proofErr w:type="spellStart"/>
-      <w:r>
-        <w:t>lt;a</w:t>
-      </w:r>
-      <w:proofErr w:type="spellEnd"/>
-      <w:r>
-        <w:t xml:space="preserve"> </w:t>
-      </w:r>
-      <w:proofErr w:type="spellStart"/>
-      <w:r>
-        <w:t>href</w:t>
-      </w:r>
-      <w:proofErr w:type="spellEnd"/>
-      <w:r>
-        <w:t>={</w:t>
-      </w:r>
-      <w:proofErr w:type="spellStart"/>
-      <w:r>
-        <w:t>url</w:t>
-      </w:r>
-      <w:proofErr w:type="spellEnd"/>
-      <w:r>
-        <w:t>(x("c"), related)}&gt;{title}&amp;</w:t>
-      </w:r>
-      <w:proofErr w:type="spellStart"/>
-      <w:r>
-        <w:t>lt</w:t>
-      </w:r>
-      <w:proofErr w:type="spellEnd"/>
-      <w:r>
-        <w:t>;/a&gt;&amp;</w:t>
-      </w:r>
-      <w:proofErr w:type="spellStart"/>
-      <w:r>
-        <w:t>lt</w:t>
-      </w:r>
-      <w:proofErr w:type="spellEnd"/>
-      <w:r>
-        <w:t>;/li&gt;</w:t>
-      </w:r>
-    </w:p>
-    <w:p>
-      <w:r>
-        <w:t xml:space="preserve">    } </w:t>
-      </w:r>
-    </w:p>
-    <w:p>
-      <w:r>
-        <w:t>}&amp;</w:t>
-      </w:r>
-      <w:proofErr w:type="spellStart"/>
-      <w:proofErr w:type="gramStart"/>
-      <w:r>
-        <w:t>lt</w:t>
-      </w:r>
-      <w:proofErr w:type="spellEnd"/>
-      <w:proofErr w:type="gramEnd"/>
-      <w:r>
-        <w:t>;/</w:t>
-      </w:r>
-      <w:proofErr w:type="spellStart"/>
-      <w:r>
-        <w:t>ul</w:t>
-      </w:r>
-      <w:proofErr w:type="spellEnd"/>
-      <w:r>
-        <w:t>&gt;</w:t>
-      </w:r>
-    </w:p>
-    <w:p>
-      <w:r>
-        <w:t>&lt;/pre&gt;</w:t>
-      </w:r>
-    </w:p>
-    <w:p>
-      <w:r>
-        <w:t xml:space="preserve">Configure </w:t>
-      </w:r>
-      <w:proofErr w:type="spellStart"/>
-      <w:r>
-        <w:t>agilewcs</w:t>
-      </w:r>
-      <w:proofErr w:type="spellEnd"/>
-      <w:r>
-        <w:t>-core full included other jars</w:t>
-      </w:r>
-    </w:p>
-    <w:p/>
     <w:p/>
     <w:sectPr>
       <w:pgSz w:w="11900" w:h="16840"/>
-      <w:pgMar w:top="1440" w:right="1410" w:bottom="1440" w:left="1800" w:header="708" w:footer="708" w:gutter="0"/>
+      <w:pgMar w:top="1440" w:right="1412" w:bottom="1440" w:left="1797" w:header="709" w:footer="709" w:gutter="0"/>
       <w:cols w:space="708"/>
+      <w:titlePg/>
       <w:docGrid w:linePitch="360"/>
     </w:sectPr>
   </w:body>
 </w:document>
+</file>
+
+<file path=word/endnotes.xml><?xml version="1.0" encoding="utf-8"?>
+<w:endnotes xmlns:wpc="http://schemas.microsoft.com/office/word/2010/wordprocessingCanvas" xmlns:mo="http://schemas.microsoft.com/office/mac/office/2008/main" xmlns:mc="http://schemas.openxmlformats.org/markup-compatibility/2006" xmlns:mv="urn:schemas-microsoft-com:mac:vml" xmlns:o="urn:schemas-microsoft-com:office:office" xmlns:r="http://schemas.openxmlformats.org/officeDocument/2006/relationships" xmlns:m="http://schemas.openxmlformats.org/officeDocument/2006/math" xmlns:v="urn:schemas-microsoft-com:vml" xmlns:wp14="http://schemas.microsoft.com/office/word/2010/wordprocessingDrawing" xmlns:wp="http://schemas.openxmlformats.org/drawingml/2006/wordprocessingDrawing" xmlns:w10="urn:schemas-microsoft-com:office:word" xmlns:w="http://schemas.openxmlformats.org/wordprocessingml/2006/main" xmlns:w14="http://schemas.microsoft.com/office/word/2010/wordml" xmlns:wpg="http://schemas.microsoft.com/office/word/2010/wordprocessingGroup" xmlns:wpi="http://schemas.microsoft.com/office/word/2010/wordprocessingInk" xmlns:wne="http://schemas.microsoft.com/office/word/2006/wordml" xmlns:wps="http://schemas.microsoft.com/office/word/2010/wordprocessingShape" mc:Ignorable="w14 wp14">
+  <w:endnote w:type="separator" w:id="-1">
+    <w:p>
+      <w:pPr>
+        <w:spacing w:after="0"/>
+      </w:pPr>
+      <w:r>
+        <w:separator/>
+      </w:r>
+    </w:p>
+  </w:endnote>
+  <w:endnote w:type="continuationSeparator" w:id="0">
+    <w:p>
+      <w:pPr>
+        <w:spacing w:after="0"/>
+      </w:pPr>
+      <w:r>
+        <w:continuationSeparator/>
+      </w:r>
+    </w:p>
+  </w:endnote>
+</w:endnotes>
+</file>
+
+<file path=word/footnotes.xml><?xml version="1.0" encoding="utf-8"?>
+<w:footnotes xmlns:wpc="http://schemas.microsoft.com/office/word/2010/wordprocessingCanvas" xmlns:mo="http://schemas.microsoft.com/office/mac/office/2008/main" xmlns:mc="http://schemas.openxmlformats.org/markup-compatibility/2006" xmlns:mv="urn:schemas-microsoft-com:mac:vml" xmlns:o="urn:schemas-microsoft-com:office:office" xmlns:r="http://schemas.openxmlformats.org/officeDocument/2006/relationships" xmlns:m="http://schemas.openxmlformats.org/officeDocument/2006/math" xmlns:v="urn:schemas-microsoft-com:vml" xmlns:wp14="http://schemas.microsoft.com/office/word/2010/wordprocessingDrawing" xmlns:wp="http://schemas.openxmlformats.org/drawingml/2006/wordprocessingDrawing" xmlns:w10="urn:schemas-microsoft-com:office:word" xmlns:w="http://schemas.openxmlformats.org/wordprocessingml/2006/main" xmlns:w14="http://schemas.microsoft.com/office/word/2010/wordml" xmlns:wpg="http://schemas.microsoft.com/office/word/2010/wordprocessingGroup" xmlns:wpi="http://schemas.microsoft.com/office/word/2010/wordprocessingInk" xmlns:wne="http://schemas.microsoft.com/office/word/2006/wordml" xmlns:wps="http://schemas.microsoft.com/office/word/2010/wordprocessingShape" mc:Ignorable="w14 wp14">
+  <w:footnote w:type="separator" w:id="-1">
+    <w:p>
+      <w:pPr>
+        <w:spacing w:after="0"/>
+      </w:pPr>
+      <w:r>
+        <w:separator/>
+      </w:r>
+    </w:p>
+  </w:footnote>
+  <w:footnote w:type="continuationSeparator" w:id="0">
+    <w:p>
+      <w:pPr>
+        <w:spacing w:after="0"/>
+      </w:pPr>
+      <w:r>
+        <w:continuationSeparator/>
+      </w:r>
+    </w:p>
+  </w:footnote>
+</w:footnotes>
 </file>
 
 <file path=word/numbering.xml><?xml version="1.0" encoding="utf-8"?>
@@ -12934,7 +11747,7 @@
     <w:lsdException w:name="Table Grid" w:semiHidden="0" w:uiPriority="59" w:unhideWhenUsed="0"/>
     <w:lsdException w:name="Note Level 1" w:qFormat="1"/>
     <w:lsdException w:name="Placeholder Text" w:unhideWhenUsed="0"/>
-    <w:lsdException w:name="No Spacing" w:semiHidden="0" w:uiPriority="1" w:unhideWhenUsed="0" w:qFormat="1"/>
+    <w:lsdException w:name="No Spacing" w:semiHidden="0" w:uiPriority="0" w:unhideWhenUsed="0" w:qFormat="1"/>
     <w:lsdException w:name="Light Shading" w:semiHidden="0" w:uiPriority="60" w:unhideWhenUsed="0"/>
     <w:lsdException w:name="Light List" w:semiHidden="0" w:uiPriority="61" w:unhideWhenUsed="0"/>
     <w:lsdException w:name="Light Grid" w:semiHidden="0" w:uiPriority="62" w:unhideWhenUsed="0"/>
@@ -13048,10 +11861,9 @@
   <w:style w:type="paragraph" w:default="1" w:styleId="Normal">
     <w:name w:val="Normal"/>
     <w:qFormat/>
-    <w:rsid w:val="00AA3B9D"/>
+    <w:rsid w:val="004E3E4E"/>
     <w:pPr>
-      <w:spacing w:after="120" w:line="360" w:lineRule="auto"/>
-      <w:ind w:left="57" w:firstLine="227"/>
+      <w:spacing w:after="240"/>
       <w:jc w:val="both"/>
     </w:pPr>
     <w:rPr>
@@ -13170,7 +11982,6 @@
   <w:style w:type="character" w:default="1" w:styleId="DefaultParagraphFont">
     <w:name w:val="Default Paragraph Font"/>
     <w:uiPriority w:val="1"/>
-    <w:semiHidden/>
     <w:unhideWhenUsed/>
   </w:style>
   <w:style w:type="table" w:default="1" w:styleId="TableNormal">
@@ -13322,7 +12133,7 @@
   </w:style>
   <w:style w:type="paragraph" w:styleId="NoSpacing">
     <w:name w:val="No Spacing"/>
-    <w:uiPriority w:val="1"/>
+    <w:link w:val="NoSpacingChar"/>
     <w:qFormat/>
     <w:rsid w:val="00617F97"/>
   </w:style>
@@ -13523,7 +12334,7 @@
     <w:unhideWhenUsed/>
     <w:rsid w:val="00766ED0"/>
     <w:pPr>
-      <w:spacing w:after="0" w:line="240" w:lineRule="auto"/>
+      <w:spacing w:after="0"/>
     </w:pPr>
     <w:rPr>
       <w:rFonts w:ascii="Lucida Grande" w:hAnsi="Lucida Grande" w:cs="Lucida Grande"/>
@@ -13554,7 +12365,7 @@
     <w:rsid w:val="00DF78DA"/>
     <w:pPr>
       <w:keepNext/>
-      <w:spacing w:after="200" w:line="240" w:lineRule="auto"/>
+      <w:spacing w:after="200"/>
       <w:ind w:hanging="57"/>
     </w:pPr>
     <w:rPr>
@@ -13565,6 +12376,203 @@
       <w:sz w:val="18"/>
       <w:szCs w:val="18"/>
     </w:rPr>
+  </w:style>
+  <w:style w:type="paragraph" w:styleId="IntenseQuote">
+    <w:name w:val="Intense Quote"/>
+    <w:basedOn w:val="Normal"/>
+    <w:next w:val="Normal"/>
+    <w:link w:val="IntenseQuoteChar"/>
+    <w:uiPriority w:val="30"/>
+    <w:qFormat/>
+    <w:rsid w:val="004E3E4E"/>
+    <w:pPr>
+      <w:pBdr>
+        <w:bottom w:val="single" w:sz="4" w:space="4" w:color="749805" w:themeColor="accent1"/>
+      </w:pBdr>
+      <w:spacing w:before="200" w:after="280"/>
+      <w:ind w:left="936" w:right="936"/>
+    </w:pPr>
+    <w:rPr>
+      <w:b/>
+      <w:bCs/>
+      <w:i/>
+      <w:iCs/>
+      <w:color w:val="749805" w:themeColor="accent1"/>
+    </w:rPr>
+  </w:style>
+  <w:style w:type="character" w:customStyle="1" w:styleId="IntenseQuoteChar">
+    <w:name w:val="Intense Quote Char"/>
+    <w:basedOn w:val="DefaultParagraphFont"/>
+    <w:link w:val="IntenseQuote"/>
+    <w:uiPriority w:val="30"/>
+    <w:rsid w:val="004E3E4E"/>
+    <w:rPr>
+      <w:b/>
+      <w:bCs/>
+      <w:i/>
+      <w:iCs/>
+      <w:color w:val="749805" w:themeColor="accent1"/>
+      <w:sz w:val="28"/>
+    </w:rPr>
+  </w:style>
+  <w:style w:type="paragraph" w:styleId="Header">
+    <w:name w:val="header"/>
+    <w:basedOn w:val="Normal"/>
+    <w:link w:val="HeaderChar"/>
+    <w:uiPriority w:val="99"/>
+    <w:unhideWhenUsed/>
+    <w:rsid w:val="00D225D2"/>
+    <w:pPr>
+      <w:tabs>
+        <w:tab w:val="center" w:pos="4320"/>
+        <w:tab w:val="right" w:pos="8640"/>
+      </w:tabs>
+      <w:spacing w:after="0"/>
+    </w:pPr>
+  </w:style>
+  <w:style w:type="character" w:customStyle="1" w:styleId="HeaderChar">
+    <w:name w:val="Header Char"/>
+    <w:basedOn w:val="DefaultParagraphFont"/>
+    <w:link w:val="Header"/>
+    <w:uiPriority w:val="99"/>
+    <w:rsid w:val="00D225D2"/>
+    <w:rPr>
+      <w:sz w:val="28"/>
+    </w:rPr>
+  </w:style>
+  <w:style w:type="paragraph" w:styleId="Footer">
+    <w:name w:val="footer"/>
+    <w:basedOn w:val="Normal"/>
+    <w:link w:val="FooterChar"/>
+    <w:uiPriority w:val="99"/>
+    <w:unhideWhenUsed/>
+    <w:rsid w:val="00D225D2"/>
+    <w:pPr>
+      <w:tabs>
+        <w:tab w:val="center" w:pos="4320"/>
+        <w:tab w:val="right" w:pos="8640"/>
+      </w:tabs>
+      <w:spacing w:after="0"/>
+    </w:pPr>
+  </w:style>
+  <w:style w:type="character" w:customStyle="1" w:styleId="FooterChar">
+    <w:name w:val="Footer Char"/>
+    <w:basedOn w:val="DefaultParagraphFont"/>
+    <w:link w:val="Footer"/>
+    <w:uiPriority w:val="99"/>
+    <w:rsid w:val="00D225D2"/>
+    <w:rPr>
+      <w:sz w:val="28"/>
+    </w:rPr>
+  </w:style>
+  <w:style w:type="character" w:customStyle="1" w:styleId="NoSpacingChar">
+    <w:name w:val="No Spacing Char"/>
+    <w:basedOn w:val="DefaultParagraphFont"/>
+    <w:link w:val="NoSpacing"/>
+    <w:rsid w:val="00A315F1"/>
+  </w:style>
+  <w:style w:type="table" w:styleId="LightShading-Accent1">
+    <w:name w:val="Light Shading Accent 1"/>
+    <w:basedOn w:val="TableNormal"/>
+    <w:uiPriority w:val="60"/>
+    <w:rsid w:val="00263192"/>
+    <w:rPr>
+      <w:color w:val="567103" w:themeColor="accent1" w:themeShade="BF"/>
+      <w:sz w:val="22"/>
+      <w:szCs w:val="22"/>
+      <w:lang w:eastAsia="zh-TW"/>
+    </w:rPr>
+    <w:tblPr>
+      <w:tblStyleRowBandSize w:val="1"/>
+      <w:tblStyleColBandSize w:val="1"/>
+      <w:tblInd w:w="0" w:type="dxa"/>
+      <w:tblBorders>
+        <w:top w:val="single" w:sz="8" w:space="0" w:color="749805" w:themeColor="accent1"/>
+        <w:bottom w:val="single" w:sz="8" w:space="0" w:color="749805" w:themeColor="accent1"/>
+      </w:tblBorders>
+      <w:tblCellMar>
+        <w:top w:w="0" w:type="dxa"/>
+        <w:left w:w="108" w:type="dxa"/>
+        <w:bottom w:w="0" w:type="dxa"/>
+        <w:right w:w="108" w:type="dxa"/>
+      </w:tblCellMar>
+    </w:tblPr>
+    <w:tblStylePr w:type="firstRow">
+      <w:pPr>
+        <w:spacing w:before="0" w:after="0" w:line="240" w:lineRule="auto"/>
+      </w:pPr>
+      <w:rPr>
+        <w:b/>
+        <w:bCs/>
+      </w:rPr>
+      <w:tblPr/>
+      <w:tcPr>
+        <w:tcBorders>
+          <w:top w:val="single" w:sz="8" w:space="0" w:color="749805" w:themeColor="accent1"/>
+          <w:left w:val="nil"/>
+          <w:bottom w:val="single" w:sz="8" w:space="0" w:color="749805" w:themeColor="accent1"/>
+          <w:right w:val="nil"/>
+          <w:insideH w:val="nil"/>
+          <w:insideV w:val="nil"/>
+        </w:tcBorders>
+      </w:tcPr>
+    </w:tblStylePr>
+    <w:tblStylePr w:type="lastRow">
+      <w:pPr>
+        <w:spacing w:before="0" w:after="0" w:line="240" w:lineRule="auto"/>
+      </w:pPr>
+      <w:rPr>
+        <w:b/>
+        <w:bCs/>
+      </w:rPr>
+      <w:tblPr/>
+      <w:tcPr>
+        <w:tcBorders>
+          <w:top w:val="single" w:sz="8" w:space="0" w:color="749805" w:themeColor="accent1"/>
+          <w:left w:val="nil"/>
+          <w:bottom w:val="single" w:sz="8" w:space="0" w:color="749805" w:themeColor="accent1"/>
+          <w:right w:val="nil"/>
+          <w:insideH w:val="nil"/>
+          <w:insideV w:val="nil"/>
+        </w:tcBorders>
+      </w:tcPr>
+    </w:tblStylePr>
+    <w:tblStylePr w:type="firstCol">
+      <w:rPr>
+        <w:b/>
+        <w:bCs/>
+      </w:rPr>
+    </w:tblStylePr>
+    <w:tblStylePr w:type="lastCol">
+      <w:rPr>
+        <w:b/>
+        <w:bCs/>
+      </w:rPr>
+    </w:tblStylePr>
+    <w:tblStylePr w:type="band1Vert">
+      <w:tblPr/>
+      <w:tcPr>
+        <w:tcBorders>
+          <w:left w:val="nil"/>
+          <w:right w:val="nil"/>
+          <w:insideH w:val="nil"/>
+          <w:insideV w:val="nil"/>
+        </w:tcBorders>
+        <w:shd w:val="clear" w:color="auto" w:fill="E8FCAA" w:themeFill="accent1" w:themeFillTint="3F"/>
+      </w:tcPr>
+    </w:tblStylePr>
+    <w:tblStylePr w:type="band1Horz">
+      <w:tblPr/>
+      <w:tcPr>
+        <w:tcBorders>
+          <w:left w:val="nil"/>
+          <w:right w:val="nil"/>
+          <w:insideH w:val="nil"/>
+          <w:insideV w:val="nil"/>
+        </w:tcBorders>
+        <w:shd w:val="clear" w:color="auto" w:fill="E8FCAA" w:themeFill="accent1" w:themeFillTint="3F"/>
+      </w:tcPr>
+    </w:tblStylePr>
   </w:style>
 </w:styles>
 </file>
@@ -13612,7 +12620,7 @@
     <w:lsdException w:name="Table Grid" w:semiHidden="0" w:uiPriority="59" w:unhideWhenUsed="0"/>
     <w:lsdException w:name="Note Level 1" w:qFormat="1"/>
     <w:lsdException w:name="Placeholder Text" w:unhideWhenUsed="0"/>
-    <w:lsdException w:name="No Spacing" w:semiHidden="0" w:uiPriority="1" w:unhideWhenUsed="0" w:qFormat="1"/>
+    <w:lsdException w:name="No Spacing" w:semiHidden="0" w:uiPriority="0" w:unhideWhenUsed="0" w:qFormat="1"/>
     <w:lsdException w:name="Light Shading" w:semiHidden="0" w:uiPriority="60" w:unhideWhenUsed="0"/>
     <w:lsdException w:name="Light List" w:semiHidden="0" w:uiPriority="61" w:unhideWhenUsed="0"/>
     <w:lsdException w:name="Light Grid" w:semiHidden="0" w:uiPriority="62" w:unhideWhenUsed="0"/>
@@ -13726,10 +12734,9 @@
   <w:style w:type="paragraph" w:default="1" w:styleId="Normal">
     <w:name w:val="Normal"/>
     <w:qFormat/>
-    <w:rsid w:val="00AA3B9D"/>
+    <w:rsid w:val="004E3E4E"/>
     <w:pPr>
-      <w:spacing w:after="120" w:line="360" w:lineRule="auto"/>
-      <w:ind w:left="57" w:firstLine="227"/>
+      <w:spacing w:after="240"/>
       <w:jc w:val="both"/>
     </w:pPr>
     <w:rPr>
@@ -13848,7 +12855,6 @@
   <w:style w:type="character" w:default="1" w:styleId="DefaultParagraphFont">
     <w:name w:val="Default Paragraph Font"/>
     <w:uiPriority w:val="1"/>
-    <w:semiHidden/>
     <w:unhideWhenUsed/>
   </w:style>
   <w:style w:type="table" w:default="1" w:styleId="TableNormal">
@@ -14000,7 +13006,7 @@
   </w:style>
   <w:style w:type="paragraph" w:styleId="NoSpacing">
     <w:name w:val="No Spacing"/>
-    <w:uiPriority w:val="1"/>
+    <w:link w:val="NoSpacingChar"/>
     <w:qFormat/>
     <w:rsid w:val="00617F97"/>
   </w:style>
@@ -14201,7 +13207,7 @@
     <w:unhideWhenUsed/>
     <w:rsid w:val="00766ED0"/>
     <w:pPr>
-      <w:spacing w:after="0" w:line="240" w:lineRule="auto"/>
+      <w:spacing w:after="0"/>
     </w:pPr>
     <w:rPr>
       <w:rFonts w:ascii="Lucida Grande" w:hAnsi="Lucida Grande" w:cs="Lucida Grande"/>
@@ -14232,7 +13238,7 @@
     <w:rsid w:val="00DF78DA"/>
     <w:pPr>
       <w:keepNext/>
-      <w:spacing w:after="200" w:line="240" w:lineRule="auto"/>
+      <w:spacing w:after="200"/>
       <w:ind w:hanging="57"/>
     </w:pPr>
     <w:rPr>
@@ -14243,6 +13249,203 @@
       <w:sz w:val="18"/>
       <w:szCs w:val="18"/>
     </w:rPr>
+  </w:style>
+  <w:style w:type="paragraph" w:styleId="IntenseQuote">
+    <w:name w:val="Intense Quote"/>
+    <w:basedOn w:val="Normal"/>
+    <w:next w:val="Normal"/>
+    <w:link w:val="IntenseQuoteChar"/>
+    <w:uiPriority w:val="30"/>
+    <w:qFormat/>
+    <w:rsid w:val="004E3E4E"/>
+    <w:pPr>
+      <w:pBdr>
+        <w:bottom w:val="single" w:sz="4" w:space="4" w:color="749805" w:themeColor="accent1"/>
+      </w:pBdr>
+      <w:spacing w:before="200" w:after="280"/>
+      <w:ind w:left="936" w:right="936"/>
+    </w:pPr>
+    <w:rPr>
+      <w:b/>
+      <w:bCs/>
+      <w:i/>
+      <w:iCs/>
+      <w:color w:val="749805" w:themeColor="accent1"/>
+    </w:rPr>
+  </w:style>
+  <w:style w:type="character" w:customStyle="1" w:styleId="IntenseQuoteChar">
+    <w:name w:val="Intense Quote Char"/>
+    <w:basedOn w:val="DefaultParagraphFont"/>
+    <w:link w:val="IntenseQuote"/>
+    <w:uiPriority w:val="30"/>
+    <w:rsid w:val="004E3E4E"/>
+    <w:rPr>
+      <w:b/>
+      <w:bCs/>
+      <w:i/>
+      <w:iCs/>
+      <w:color w:val="749805" w:themeColor="accent1"/>
+      <w:sz w:val="28"/>
+    </w:rPr>
+  </w:style>
+  <w:style w:type="paragraph" w:styleId="Header">
+    <w:name w:val="header"/>
+    <w:basedOn w:val="Normal"/>
+    <w:link w:val="HeaderChar"/>
+    <w:uiPriority w:val="99"/>
+    <w:unhideWhenUsed/>
+    <w:rsid w:val="00D225D2"/>
+    <w:pPr>
+      <w:tabs>
+        <w:tab w:val="center" w:pos="4320"/>
+        <w:tab w:val="right" w:pos="8640"/>
+      </w:tabs>
+      <w:spacing w:after="0"/>
+    </w:pPr>
+  </w:style>
+  <w:style w:type="character" w:customStyle="1" w:styleId="HeaderChar">
+    <w:name w:val="Header Char"/>
+    <w:basedOn w:val="DefaultParagraphFont"/>
+    <w:link w:val="Header"/>
+    <w:uiPriority w:val="99"/>
+    <w:rsid w:val="00D225D2"/>
+    <w:rPr>
+      <w:sz w:val="28"/>
+    </w:rPr>
+  </w:style>
+  <w:style w:type="paragraph" w:styleId="Footer">
+    <w:name w:val="footer"/>
+    <w:basedOn w:val="Normal"/>
+    <w:link w:val="FooterChar"/>
+    <w:uiPriority w:val="99"/>
+    <w:unhideWhenUsed/>
+    <w:rsid w:val="00D225D2"/>
+    <w:pPr>
+      <w:tabs>
+        <w:tab w:val="center" w:pos="4320"/>
+        <w:tab w:val="right" w:pos="8640"/>
+      </w:tabs>
+      <w:spacing w:after="0"/>
+    </w:pPr>
+  </w:style>
+  <w:style w:type="character" w:customStyle="1" w:styleId="FooterChar">
+    <w:name w:val="Footer Char"/>
+    <w:basedOn w:val="DefaultParagraphFont"/>
+    <w:link w:val="Footer"/>
+    <w:uiPriority w:val="99"/>
+    <w:rsid w:val="00D225D2"/>
+    <w:rPr>
+      <w:sz w:val="28"/>
+    </w:rPr>
+  </w:style>
+  <w:style w:type="character" w:customStyle="1" w:styleId="NoSpacingChar">
+    <w:name w:val="No Spacing Char"/>
+    <w:basedOn w:val="DefaultParagraphFont"/>
+    <w:link w:val="NoSpacing"/>
+    <w:rsid w:val="00A315F1"/>
+  </w:style>
+  <w:style w:type="table" w:styleId="LightShading-Accent1">
+    <w:name w:val="Light Shading Accent 1"/>
+    <w:basedOn w:val="TableNormal"/>
+    <w:uiPriority w:val="60"/>
+    <w:rsid w:val="00263192"/>
+    <w:rPr>
+      <w:color w:val="567103" w:themeColor="accent1" w:themeShade="BF"/>
+      <w:sz w:val="22"/>
+      <w:szCs w:val="22"/>
+      <w:lang w:eastAsia="zh-TW"/>
+    </w:rPr>
+    <w:tblPr>
+      <w:tblStyleRowBandSize w:val="1"/>
+      <w:tblStyleColBandSize w:val="1"/>
+      <w:tblInd w:w="0" w:type="dxa"/>
+      <w:tblBorders>
+        <w:top w:val="single" w:sz="8" w:space="0" w:color="749805" w:themeColor="accent1"/>
+        <w:bottom w:val="single" w:sz="8" w:space="0" w:color="749805" w:themeColor="accent1"/>
+      </w:tblBorders>
+      <w:tblCellMar>
+        <w:top w:w="0" w:type="dxa"/>
+        <w:left w:w="108" w:type="dxa"/>
+        <w:bottom w:w="0" w:type="dxa"/>
+        <w:right w:w="108" w:type="dxa"/>
+      </w:tblCellMar>
+    </w:tblPr>
+    <w:tblStylePr w:type="firstRow">
+      <w:pPr>
+        <w:spacing w:before="0" w:after="0" w:line="240" w:lineRule="auto"/>
+      </w:pPr>
+      <w:rPr>
+        <w:b/>
+        <w:bCs/>
+      </w:rPr>
+      <w:tblPr/>
+      <w:tcPr>
+        <w:tcBorders>
+          <w:top w:val="single" w:sz="8" w:space="0" w:color="749805" w:themeColor="accent1"/>
+          <w:left w:val="nil"/>
+          <w:bottom w:val="single" w:sz="8" w:space="0" w:color="749805" w:themeColor="accent1"/>
+          <w:right w:val="nil"/>
+          <w:insideH w:val="nil"/>
+          <w:insideV w:val="nil"/>
+        </w:tcBorders>
+      </w:tcPr>
+    </w:tblStylePr>
+    <w:tblStylePr w:type="lastRow">
+      <w:pPr>
+        <w:spacing w:before="0" w:after="0" w:line="240" w:lineRule="auto"/>
+      </w:pPr>
+      <w:rPr>
+        <w:b/>
+        <w:bCs/>
+      </w:rPr>
+      <w:tblPr/>
+      <w:tcPr>
+        <w:tcBorders>
+          <w:top w:val="single" w:sz="8" w:space="0" w:color="749805" w:themeColor="accent1"/>
+          <w:left w:val="nil"/>
+          <w:bottom w:val="single" w:sz="8" w:space="0" w:color="749805" w:themeColor="accent1"/>
+          <w:right w:val="nil"/>
+          <w:insideH w:val="nil"/>
+          <w:insideV w:val="nil"/>
+        </w:tcBorders>
+      </w:tcPr>
+    </w:tblStylePr>
+    <w:tblStylePr w:type="firstCol">
+      <w:rPr>
+        <w:b/>
+        <w:bCs/>
+      </w:rPr>
+    </w:tblStylePr>
+    <w:tblStylePr w:type="lastCol">
+      <w:rPr>
+        <w:b/>
+        <w:bCs/>
+      </w:rPr>
+    </w:tblStylePr>
+    <w:tblStylePr w:type="band1Vert">
+      <w:tblPr/>
+      <w:tcPr>
+        <w:tcBorders>
+          <w:left w:val="nil"/>
+          <w:right w:val="nil"/>
+          <w:insideH w:val="nil"/>
+          <w:insideV w:val="nil"/>
+        </w:tcBorders>
+        <w:shd w:val="clear" w:color="auto" w:fill="E8FCAA" w:themeFill="accent1" w:themeFillTint="3F"/>
+      </w:tcPr>
+    </w:tblStylePr>
+    <w:tblStylePr w:type="band1Horz">
+      <w:tblPr/>
+      <w:tcPr>
+        <w:tcBorders>
+          <w:left w:val="nil"/>
+          <w:right w:val="nil"/>
+          <w:insideH w:val="nil"/>
+          <w:insideV w:val="nil"/>
+        </w:tcBorders>
+        <w:shd w:val="clear" w:color="auto" w:fill="E8FCAA" w:themeFill="accent1" w:themeFillTint="3F"/>
+      </w:tcPr>
+    </w:tblStylePr>
   </w:style>
 </w:styles>
 </file>
@@ -14522,7 +13725,7 @@
 </file>
 
 <file path=customXml/itemProps1.xml><?xml version="1.0" encoding="utf-8"?>
-<ds:datastoreItem xmlns:ds="http://schemas.openxmlformats.org/officeDocument/2006/customXml" ds:itemID="{26B0B91E-A1FB-8847-941D-A48631E2F0C1}">
+<ds:datastoreItem xmlns:ds="http://schemas.openxmlformats.org/officeDocument/2006/customXml" ds:itemID="{9A2FEA2A-3510-E147-9710-2C79031FE805}">
   <ds:schemaRefs>
     <ds:schemaRef ds:uri="http://schemas.openxmlformats.org/officeDocument/2006/bibliography"/>
   </ds:schemaRefs>

</xml_diff>